<commit_message>
rendering after formatting changes
</commit_message>
<xml_diff>
--- a/Quarto-Files/Rendered/Replication-MZ/Replication-MZ.docx
+++ b/Quarto-Files/Rendered/Replication-MZ/Replication-MZ.docx
@@ -80,7 +80,25 @@
         </w:numPr>
       </w:pPr>
       <w:r>
-        <w:t xml:space="preserve">Official project name</w:t>
+        <w:t xml:space="preserve">Replication of: Gonzalez-Navarro, Marco. 2013.</w:t>
+      </w:r>
+      <w:r>
+        <w:t xml:space="preserve"> </w:t>
+      </w:r>
+      <w:r>
+        <w:t xml:space="preserve">“</w:t>
+      </w:r>
+      <w:r>
+        <w:t xml:space="preserve">Deterrence and Geographical Externalities in Auto Theft.</w:t>
+      </w:r>
+      <w:r>
+        <w:t xml:space="preserve">”</w:t>
+      </w:r>
+      <w:r>
+        <w:t xml:space="preserve"> </w:t>
+      </w:r>
+      <w:r>
+        <w:t xml:space="preserve">American Economic Journal: Applied Economics 5 (4): 92–110</w:t>
       </w:r>
     </w:p>
     <w:bookmarkEnd w:id="20"/>
@@ -102,33 +120,11 @@
         </w:numPr>
       </w:pPr>
       <w:r>
-        <w:t xml:space="preserve">Load data and prepare it such that it can be used in the analysis. The data is saved to .arrow and .parquet and should be imported in other quarto files.</w:t>
+        <w:t xml:space="preserve">Load data and run replication of provided Stata code in R. After running the replication, an attempt is made to implement the Callaway St’Anna estimator.</w:t>
       </w:r>
     </w:p>
     <w:bookmarkEnd w:id="21"/>
-    <w:bookmarkStart w:id="22" w:name="notes"/>
-    <w:p>
-      <w:pPr>
-        <w:pStyle w:val="Heading1"/>
-      </w:pPr>
-      <w:r>
-        <w:t xml:space="preserve">Notes</w:t>
-      </w:r>
-    </w:p>
-    <w:p>
-      <w:pPr>
-        <w:pStyle w:val="Compact"/>
-        <w:numPr>
-          <w:ilvl w:val="0"/>
-          <w:numId w:val="1003"/>
-        </w:numPr>
-      </w:pPr>
-      <w:r>
-        <w:t xml:space="preserve">here is some space for general notes</w:t>
-      </w:r>
-    </w:p>
-    <w:bookmarkEnd w:id="22"/>
-    <w:bookmarkStart w:id="23" w:name="load-relevant-functions-and-packages"/>
+    <w:bookmarkStart w:id="22" w:name="load-relevant-functions-and-packages"/>
     <w:p>
       <w:pPr>
         <w:pStyle w:val="Heading1"/>
@@ -617,8 +613,8 @@
         <w:t xml:space="preserve">)</w:t>
       </w:r>
     </w:p>
-    <w:bookmarkEnd w:id="23"/>
-    <w:bookmarkStart w:id="24" w:name="load-data"/>
+    <w:bookmarkEnd w:id="22"/>
+    <w:bookmarkStart w:id="23" w:name="load-data"/>
     <w:p>
       <w:pPr>
         <w:pStyle w:val="Heading1"/>
@@ -2684,9 +2680,186 @@
       </w:r>
       <w:r>
         <w:rPr>
-          <w:rStyle w:val="FunctionTok"/>
-        </w:rPr>
-        <w:t xml:space="preserve">cat</w:t>
+          <w:rStyle w:val="CommentTok"/>
+        </w:rPr>
+        <w:t xml:space="preserve"># 1. Current data summary</w:t>
+      </w:r>
+      <w:r>
+        <w:br/>
+      </w:r>
+      <w:r>
+        <w:rPr>
+          <w:rStyle w:val="NormalTok"/>
+        </w:rPr>
+        <w:t xml:space="preserve">current.ljmodel.table </w:t>
+      </w:r>
+      <w:r>
+        <w:rPr>
+          <w:rStyle w:val="OtherTok"/>
+        </w:rPr>
+        <w:t xml:space="preserve">=</w:t>
+      </w:r>
+      <w:r>
+        <w:rPr>
+          <w:rStyle w:val="NormalTok"/>
+        </w:rPr>
+        <w:t xml:space="preserve"> </w:t>
+      </w:r>
+      <w:r>
+        <w:rPr>
+          <w:rStyle w:val="FunctionTok"/>
+        </w:rPr>
+        <w:t xml:space="preserve">table</w:t>
+      </w:r>
+      <w:r>
+        <w:rPr>
+          <w:rStyle w:val="NormalTok"/>
+        </w:rPr>
+        <w:t xml:space="preserve">(data</w:t>
+      </w:r>
+      <w:r>
+        <w:rPr>
+          <w:rStyle w:val="SpecialCharTok"/>
+        </w:rPr>
+        <w:t xml:space="preserve">$</w:t>
+      </w:r>
+      <w:r>
+        <w:rPr>
+          <w:rStyle w:val="NormalTok"/>
+        </w:rPr>
+        <w:t xml:space="preserve">LJmodel)</w:t>
+      </w:r>
+      <w:r>
+        <w:br/>
+      </w:r>
+      <w:r>
+        <w:rPr>
+          <w:rStyle w:val="NormalTok"/>
+        </w:rPr>
+        <w:t xml:space="preserve">current.mean </w:t>
+      </w:r>
+      <w:r>
+        <w:rPr>
+          <w:rStyle w:val="OtherTok"/>
+        </w:rPr>
+        <w:t xml:space="preserve">=</w:t>
+      </w:r>
+      <w:r>
+        <w:rPr>
+          <w:rStyle w:val="NormalTok"/>
+        </w:rPr>
+        <w:t xml:space="preserve"> </w:t>
+      </w:r>
+      <w:r>
+        <w:rPr>
+          <w:rStyle w:val="FunctionTok"/>
+        </w:rPr>
+        <w:t xml:space="preserve">mean</w:t>
+      </w:r>
+      <w:r>
+        <w:rPr>
+          <w:rStyle w:val="NormalTok"/>
+        </w:rPr>
+        <w:t xml:space="preserve">(data</w:t>
+      </w:r>
+      <w:r>
+        <w:rPr>
+          <w:rStyle w:val="SpecialCharTok"/>
+        </w:rPr>
+        <w:t xml:space="preserve">$</w:t>
+      </w:r>
+      <w:r>
+        <w:rPr>
+          <w:rStyle w:val="NormalTok"/>
+        </w:rPr>
+        <w:t xml:space="preserve">LJmodel, </w:t>
+      </w:r>
+      <w:r>
+        <w:rPr>
+          <w:rStyle w:val="AttributeTok"/>
+        </w:rPr>
+        <w:t xml:space="preserve">na.rm =</w:t>
+      </w:r>
+      <w:r>
+        <w:rPr>
+          <w:rStyle w:val="NormalTok"/>
+        </w:rPr>
+        <w:t xml:space="preserve"> </w:t>
+      </w:r>
+      <w:r>
+        <w:rPr>
+          <w:rStyle w:val="ConstantTok"/>
+        </w:rPr>
+        <w:t xml:space="preserve">TRUE</w:t>
+      </w:r>
+      <w:r>
+        <w:rPr>
+          <w:rStyle w:val="NormalTok"/>
+        </w:rPr>
+        <w:t xml:space="preserve">)</w:t>
+      </w:r>
+      <w:r>
+        <w:br/>
+      </w:r>
+      <w:r>
+        <w:rPr>
+          <w:rStyle w:val="NormalTok"/>
+        </w:rPr>
+        <w:t xml:space="preserve">current.n </w:t>
+      </w:r>
+      <w:r>
+        <w:rPr>
+          <w:rStyle w:val="OtherTok"/>
+        </w:rPr>
+        <w:t xml:space="preserve">=</w:t>
+      </w:r>
+      <w:r>
+        <w:rPr>
+          <w:rStyle w:val="NormalTok"/>
+        </w:rPr>
+        <w:t xml:space="preserve"> </w:t>
+      </w:r>
+      <w:r>
+        <w:rPr>
+          <w:rStyle w:val="FunctionTok"/>
+        </w:rPr>
+        <w:t xml:space="preserve">nrow</w:t>
+      </w:r>
+      <w:r>
+        <w:rPr>
+          <w:rStyle w:val="NormalTok"/>
+        </w:rPr>
+        <w:t xml:space="preserve">(data)</w:t>
+      </w:r>
+      <w:r>
+        <w:br/>
+      </w:r>
+      <w:r>
+        <w:br/>
+      </w:r>
+      <w:r>
+        <w:rPr>
+          <w:rStyle w:val="NormalTok"/>
+        </w:rPr>
+        <w:t xml:space="preserve">current.data.df </w:t>
+      </w:r>
+      <w:r>
+        <w:rPr>
+          <w:rStyle w:val="OtherTok"/>
+        </w:rPr>
+        <w:t xml:space="preserve">&lt;-</w:t>
+      </w:r>
+      <w:r>
+        <w:rPr>
+          <w:rStyle w:val="NormalTok"/>
+        </w:rPr>
+        <w:t xml:space="preserve"> </w:t>
+      </w:r>
+      <w:r>
+        <w:rPr>
+          <w:rStyle w:val="FunctionTok"/>
+        </w:rPr>
+        <w:t xml:space="preserve">data.frame</w:t>
       </w:r>
       <w:r>
         <w:rPr>
@@ -2695,28 +2868,829 @@
         <w:t xml:space="preserve">(</w:t>
       </w:r>
       <w:r>
-        <w:rPr>
-          <w:rStyle w:val="StringTok"/>
-        </w:rPr>
-        <w:t xml:space="preserve">"=== LOJACK MODEL DISCREPANCY ANALYSIS ===</w:t>
+        <w:br/>
+      </w:r>
+      <w:r>
+        <w:rPr>
+          <w:rStyle w:val="NormalTok"/>
+        </w:rPr>
+        <w:t xml:space="preserve">  </w:t>
+      </w:r>
+      <w:r>
+        <w:rPr>
+          <w:rStyle w:val="AttributeTok"/>
+        </w:rPr>
+        <w:t xml:space="preserve">Value =</w:t>
+      </w:r>
+      <w:r>
+        <w:rPr>
+          <w:rStyle w:val="NormalTok"/>
+        </w:rPr>
+        <w:t xml:space="preserve"> </w:t>
+      </w:r>
+      <w:r>
+        <w:rPr>
+          <w:rStyle w:val="FunctionTok"/>
+        </w:rPr>
+        <w:t xml:space="preserve">c</w:t>
+      </w:r>
+      <w:r>
+        <w:rPr>
+          <w:rStyle w:val="NormalTok"/>
+        </w:rPr>
+        <w:t xml:space="preserve">(</w:t>
+      </w:r>
+      <w:r>
+        <w:rPr>
+          <w:rStyle w:val="StringTok"/>
+        </w:rPr>
+        <w:t xml:space="preserve">"0"</w:t>
+      </w:r>
+      <w:r>
+        <w:rPr>
+          <w:rStyle w:val="NormalTok"/>
+        </w:rPr>
+        <w:t xml:space="preserve">, </w:t>
+      </w:r>
+      <w:r>
+        <w:rPr>
+          <w:rStyle w:val="StringTok"/>
+        </w:rPr>
+        <w:t xml:space="preserve">"1"</w:t>
+      </w:r>
+      <w:r>
+        <w:rPr>
+          <w:rStyle w:val="NormalTok"/>
+        </w:rPr>
+        <w:t xml:space="preserve">, </w:t>
+      </w:r>
+      <w:r>
+        <w:rPr>
+          <w:rStyle w:val="StringTok"/>
+        </w:rPr>
+        <w:t xml:space="preserve">"Total"</w:t>
+      </w:r>
+      <w:r>
+        <w:rPr>
+          <w:rStyle w:val="NormalTok"/>
+        </w:rPr>
+        <w:t xml:space="preserve">, </w:t>
+      </w:r>
+      <w:r>
+        <w:rPr>
+          <w:rStyle w:val="StringTok"/>
+        </w:rPr>
+        <w:t xml:space="preserve">"Mean"</w:t>
+      </w:r>
+      <w:r>
+        <w:rPr>
+          <w:rStyle w:val="NormalTok"/>
+        </w:rPr>
+        <w:t xml:space="preserve">),</w:t>
+      </w:r>
+      <w:r>
+        <w:br/>
+      </w:r>
+      <w:r>
+        <w:rPr>
+          <w:rStyle w:val="NormalTok"/>
+        </w:rPr>
+        <w:t xml:space="preserve">  </w:t>
+      </w:r>
+      <w:r>
+        <w:rPr>
+          <w:rStyle w:val="AttributeTok"/>
+        </w:rPr>
+        <w:t xml:space="preserve">Count =</w:t>
+      </w:r>
+      <w:r>
+        <w:rPr>
+          <w:rStyle w:val="NormalTok"/>
+        </w:rPr>
+        <w:t xml:space="preserve"> </w:t>
+      </w:r>
+      <w:r>
+        <w:rPr>
+          <w:rStyle w:val="FunctionTok"/>
+        </w:rPr>
+        <w:t xml:space="preserve">c</w:t>
+      </w:r>
+      <w:r>
+        <w:rPr>
+          <w:rStyle w:val="NormalTok"/>
+        </w:rPr>
+        <w:t xml:space="preserve">(</w:t>
+      </w:r>
+      <w:r>
+        <w:br/>
+      </w:r>
+      <w:r>
+        <w:rPr>
+          <w:rStyle w:val="NormalTok"/>
+        </w:rPr>
+        <w:t xml:space="preserve">    </w:t>
+      </w:r>
+      <w:r>
+        <w:rPr>
+          <w:rStyle w:val="ControlFlowTok"/>
+        </w:rPr>
+        <w:t xml:space="preserve">if</w:t>
+      </w:r>
+      <w:r>
+        <w:rPr>
+          <w:rStyle w:val="NormalTok"/>
+        </w:rPr>
+        <w:t xml:space="preserve"> (</w:t>
+      </w:r>
+      <w:r>
+        <w:rPr>
+          <w:rStyle w:val="StringTok"/>
+        </w:rPr>
+        <w:t xml:space="preserve">"0"</w:t>
+      </w:r>
+      <w:r>
+        <w:rPr>
+          <w:rStyle w:val="NormalTok"/>
+        </w:rPr>
+        <w:t xml:space="preserve"> </w:t>
       </w:r>
       <w:r>
         <w:rPr>
           <w:rStyle w:val="SpecialCharTok"/>
         </w:rPr>
-        <w:t xml:space="preserve">\n\n</w:t>
-      </w:r>
-      <w:r>
-        <w:rPr>
-          <w:rStyle w:val="StringTok"/>
-        </w:rPr>
-        <w:t xml:space="preserve">"</w:t>
+        <w:t xml:space="preserve">%in%</w:t>
+      </w:r>
+      <w:r>
+        <w:rPr>
+          <w:rStyle w:val="NormalTok"/>
+        </w:rPr>
+        <w:t xml:space="preserve"> </w:t>
+      </w:r>
+      <w:r>
+        <w:rPr>
+          <w:rStyle w:val="FunctionTok"/>
+        </w:rPr>
+        <w:t xml:space="preserve">names</w:t>
+      </w:r>
+      <w:r>
+        <w:rPr>
+          <w:rStyle w:val="NormalTok"/>
+        </w:rPr>
+        <w:t xml:space="preserve">(current.ljmodel.table)) current.ljmodel.table[</w:t>
+      </w:r>
+      <w:r>
+        <w:rPr>
+          <w:rStyle w:val="StringTok"/>
+        </w:rPr>
+        <w:t xml:space="preserve">"0"</w:t>
+      </w:r>
+      <w:r>
+        <w:rPr>
+          <w:rStyle w:val="NormalTok"/>
+        </w:rPr>
+        <w:t xml:space="preserve">] </w:t>
+      </w:r>
+      <w:r>
+        <w:rPr>
+          <w:rStyle w:val="ControlFlowTok"/>
+        </w:rPr>
+        <w:t xml:space="preserve">else</w:t>
+      </w:r>
+      <w:r>
+        <w:rPr>
+          <w:rStyle w:val="NormalTok"/>
+        </w:rPr>
+        <w:t xml:space="preserve"> </w:t>
+      </w:r>
+      <w:r>
+        <w:rPr>
+          <w:rStyle w:val="DecValTok"/>
+        </w:rPr>
+        <w:t xml:space="preserve">0</w:t>
+      </w:r>
+      <w:r>
+        <w:rPr>
+          <w:rStyle w:val="NormalTok"/>
+        </w:rPr>
+        <w:t xml:space="preserve">,</w:t>
+      </w:r>
+      <w:r>
+        <w:br/>
+      </w:r>
+      <w:r>
+        <w:rPr>
+          <w:rStyle w:val="NormalTok"/>
+        </w:rPr>
+        <w:t xml:space="preserve">    </w:t>
+      </w:r>
+      <w:r>
+        <w:rPr>
+          <w:rStyle w:val="ControlFlowTok"/>
+        </w:rPr>
+        <w:t xml:space="preserve">if</w:t>
+      </w:r>
+      <w:r>
+        <w:rPr>
+          <w:rStyle w:val="NormalTok"/>
+        </w:rPr>
+        <w:t xml:space="preserve"> (</w:t>
+      </w:r>
+      <w:r>
+        <w:rPr>
+          <w:rStyle w:val="StringTok"/>
+        </w:rPr>
+        <w:t xml:space="preserve">"1"</w:t>
+      </w:r>
+      <w:r>
+        <w:rPr>
+          <w:rStyle w:val="NormalTok"/>
+        </w:rPr>
+        <w:t xml:space="preserve"> </w:t>
+      </w:r>
+      <w:r>
+        <w:rPr>
+          <w:rStyle w:val="SpecialCharTok"/>
+        </w:rPr>
+        <w:t xml:space="preserve">%in%</w:t>
+      </w:r>
+      <w:r>
+        <w:rPr>
+          <w:rStyle w:val="NormalTok"/>
+        </w:rPr>
+        <w:t xml:space="preserve"> </w:t>
+      </w:r>
+      <w:r>
+        <w:rPr>
+          <w:rStyle w:val="FunctionTok"/>
+        </w:rPr>
+        <w:t xml:space="preserve">names</w:t>
+      </w:r>
+      <w:r>
+        <w:rPr>
+          <w:rStyle w:val="NormalTok"/>
+        </w:rPr>
+        <w:t xml:space="preserve">(current.ljmodel.table)) current.ljmodel.table[</w:t>
+      </w:r>
+      <w:r>
+        <w:rPr>
+          <w:rStyle w:val="StringTok"/>
+        </w:rPr>
+        <w:t xml:space="preserve">"1"</w:t>
+      </w:r>
+      <w:r>
+        <w:rPr>
+          <w:rStyle w:val="NormalTok"/>
+        </w:rPr>
+        <w:t xml:space="preserve">] </w:t>
+      </w:r>
+      <w:r>
+        <w:rPr>
+          <w:rStyle w:val="ControlFlowTok"/>
+        </w:rPr>
+        <w:t xml:space="preserve">else</w:t>
+      </w:r>
+      <w:r>
+        <w:rPr>
+          <w:rStyle w:val="NormalTok"/>
+        </w:rPr>
+        <w:t xml:space="preserve"> </w:t>
+      </w:r>
+      <w:r>
+        <w:rPr>
+          <w:rStyle w:val="DecValTok"/>
+        </w:rPr>
+        <w:t xml:space="preserve">0</w:t>
+      </w:r>
+      <w:r>
+        <w:rPr>
+          <w:rStyle w:val="NormalTok"/>
+        </w:rPr>
+        <w:t xml:space="preserve">,</w:t>
+      </w:r>
+      <w:r>
+        <w:br/>
+      </w:r>
+      <w:r>
+        <w:rPr>
+          <w:rStyle w:val="NormalTok"/>
+        </w:rPr>
+        <w:t xml:space="preserve">    current.n,</w:t>
+      </w:r>
+      <w:r>
+        <w:br/>
+      </w:r>
+      <w:r>
+        <w:rPr>
+          <w:rStyle w:val="NormalTok"/>
+        </w:rPr>
+        <w:t xml:space="preserve">    </w:t>
+      </w:r>
+      <w:r>
+        <w:rPr>
+          <w:rStyle w:val="StringTok"/>
+        </w:rPr>
+        <w:t xml:space="preserve">""</w:t>
+      </w:r>
+      <w:r>
+        <w:br/>
+      </w:r>
+      <w:r>
+        <w:rPr>
+          <w:rStyle w:val="NormalTok"/>
+        </w:rPr>
+        <w:t xml:space="preserve">  ),</w:t>
+      </w:r>
+      <w:r>
+        <w:br/>
+      </w:r>
+      <w:r>
+        <w:rPr>
+          <w:rStyle w:val="NormalTok"/>
+        </w:rPr>
+        <w:t xml:space="preserve">  </w:t>
+      </w:r>
+      <w:r>
+        <w:rPr>
+          <w:rStyle w:val="AttributeTok"/>
+        </w:rPr>
+        <w:t xml:space="preserve">Percentage =</w:t>
+      </w:r>
+      <w:r>
+        <w:rPr>
+          <w:rStyle w:val="NormalTok"/>
+        </w:rPr>
+        <w:t xml:space="preserve"> </w:t>
+      </w:r>
+      <w:r>
+        <w:rPr>
+          <w:rStyle w:val="FunctionTok"/>
+        </w:rPr>
+        <w:t xml:space="preserve">c</w:t>
+      </w:r>
+      <w:r>
+        <w:rPr>
+          <w:rStyle w:val="NormalTok"/>
+        </w:rPr>
+        <w:t xml:space="preserve">(</w:t>
+      </w:r>
+      <w:r>
+        <w:br/>
+      </w:r>
+      <w:r>
+        <w:rPr>
+          <w:rStyle w:val="NormalTok"/>
+        </w:rPr>
+        <w:t xml:space="preserve">    </w:t>
+      </w:r>
+      <w:r>
+        <w:rPr>
+          <w:rStyle w:val="FunctionTok"/>
+        </w:rPr>
+        <w:t xml:space="preserve">round</w:t>
+      </w:r>
+      <w:r>
+        <w:rPr>
+          <w:rStyle w:val="NormalTok"/>
+        </w:rPr>
+        <w:t xml:space="preserve">(</w:t>
+      </w:r>
+      <w:r>
+        <w:rPr>
+          <w:rStyle w:val="ControlFlowTok"/>
+        </w:rPr>
+        <w:t xml:space="preserve">if</w:t>
+      </w:r>
+      <w:r>
+        <w:rPr>
+          <w:rStyle w:val="NormalTok"/>
+        </w:rPr>
+        <w:t xml:space="preserve"> (</w:t>
+      </w:r>
+      <w:r>
+        <w:rPr>
+          <w:rStyle w:val="StringTok"/>
+        </w:rPr>
+        <w:t xml:space="preserve">"0"</w:t>
+      </w:r>
+      <w:r>
+        <w:rPr>
+          <w:rStyle w:val="NormalTok"/>
+        </w:rPr>
+        <w:t xml:space="preserve"> </w:t>
+      </w:r>
+      <w:r>
+        <w:rPr>
+          <w:rStyle w:val="SpecialCharTok"/>
+        </w:rPr>
+        <w:t xml:space="preserve">%in%</w:t>
+      </w:r>
+      <w:r>
+        <w:rPr>
+          <w:rStyle w:val="NormalTok"/>
+        </w:rPr>
+        <w:t xml:space="preserve"> </w:t>
+      </w:r>
+      <w:r>
+        <w:rPr>
+          <w:rStyle w:val="FunctionTok"/>
+        </w:rPr>
+        <w:t xml:space="preserve">names</w:t>
+      </w:r>
+      <w:r>
+        <w:rPr>
+          <w:rStyle w:val="NormalTok"/>
+        </w:rPr>
+        <w:t xml:space="preserve">(current.ljmodel.table)) current.ljmodel.table[</w:t>
+      </w:r>
+      <w:r>
+        <w:rPr>
+          <w:rStyle w:val="StringTok"/>
+        </w:rPr>
+        <w:t xml:space="preserve">"0"</w:t>
+      </w:r>
+      <w:r>
+        <w:rPr>
+          <w:rStyle w:val="NormalTok"/>
+        </w:rPr>
+        <w:t xml:space="preserve">] </w:t>
+      </w:r>
+      <w:r>
+        <w:rPr>
+          <w:rStyle w:val="SpecialCharTok"/>
+        </w:rPr>
+        <w:t xml:space="preserve">/</w:t>
+      </w:r>
+      <w:r>
+        <w:rPr>
+          <w:rStyle w:val="NormalTok"/>
+        </w:rPr>
+        <w:t xml:space="preserve"> current.n </w:t>
+      </w:r>
+      <w:r>
+        <w:rPr>
+          <w:rStyle w:val="SpecialCharTok"/>
+        </w:rPr>
+        <w:t xml:space="preserve">*</w:t>
+      </w:r>
+      <w:r>
+        <w:rPr>
+          <w:rStyle w:val="NormalTok"/>
+        </w:rPr>
+        <w:t xml:space="preserve"> </w:t>
+      </w:r>
+      <w:r>
+        <w:rPr>
+          <w:rStyle w:val="DecValTok"/>
+        </w:rPr>
+        <w:t xml:space="preserve">100</w:t>
+      </w:r>
+      <w:r>
+        <w:rPr>
+          <w:rStyle w:val="NormalTok"/>
+        </w:rPr>
+        <w:t xml:space="preserve"> </w:t>
+      </w:r>
+      <w:r>
+        <w:rPr>
+          <w:rStyle w:val="ControlFlowTok"/>
+        </w:rPr>
+        <w:t xml:space="preserve">else</w:t>
+      </w:r>
+      <w:r>
+        <w:rPr>
+          <w:rStyle w:val="NormalTok"/>
+        </w:rPr>
+        <w:t xml:space="preserve"> </w:t>
+      </w:r>
+      <w:r>
+        <w:rPr>
+          <w:rStyle w:val="DecValTok"/>
+        </w:rPr>
+        <w:t xml:space="preserve">0</w:t>
+      </w:r>
+      <w:r>
+        <w:rPr>
+          <w:rStyle w:val="NormalTok"/>
+        </w:rPr>
+        <w:t xml:space="preserve">, </w:t>
+      </w:r>
+      <w:r>
+        <w:rPr>
+          <w:rStyle w:val="DecValTok"/>
+        </w:rPr>
+        <w:t xml:space="preserve">2</w:t>
+      </w:r>
+      <w:r>
+        <w:rPr>
+          <w:rStyle w:val="NormalTok"/>
+        </w:rPr>
+        <w:t xml:space="preserve">),</w:t>
+      </w:r>
+      <w:r>
+        <w:br/>
+      </w:r>
+      <w:r>
+        <w:rPr>
+          <w:rStyle w:val="NormalTok"/>
+        </w:rPr>
+        <w:t xml:space="preserve">    </w:t>
+      </w:r>
+      <w:r>
+        <w:rPr>
+          <w:rStyle w:val="FunctionTok"/>
+        </w:rPr>
+        <w:t xml:space="preserve">round</w:t>
+      </w:r>
+      <w:r>
+        <w:rPr>
+          <w:rStyle w:val="NormalTok"/>
+        </w:rPr>
+        <w:t xml:space="preserve">(</w:t>
+      </w:r>
+      <w:r>
+        <w:rPr>
+          <w:rStyle w:val="ControlFlowTok"/>
+        </w:rPr>
+        <w:t xml:space="preserve">if</w:t>
+      </w:r>
+      <w:r>
+        <w:rPr>
+          <w:rStyle w:val="NormalTok"/>
+        </w:rPr>
+        <w:t xml:space="preserve"> (</w:t>
+      </w:r>
+      <w:r>
+        <w:rPr>
+          <w:rStyle w:val="StringTok"/>
+        </w:rPr>
+        <w:t xml:space="preserve">"1"</w:t>
+      </w:r>
+      <w:r>
+        <w:rPr>
+          <w:rStyle w:val="NormalTok"/>
+        </w:rPr>
+        <w:t xml:space="preserve"> </w:t>
+      </w:r>
+      <w:r>
+        <w:rPr>
+          <w:rStyle w:val="SpecialCharTok"/>
+        </w:rPr>
+        <w:t xml:space="preserve">%in%</w:t>
+      </w:r>
+      <w:r>
+        <w:rPr>
+          <w:rStyle w:val="NormalTok"/>
+        </w:rPr>
+        <w:t xml:space="preserve"> </w:t>
+      </w:r>
+      <w:r>
+        <w:rPr>
+          <w:rStyle w:val="FunctionTok"/>
+        </w:rPr>
+        <w:t xml:space="preserve">names</w:t>
+      </w:r>
+      <w:r>
+        <w:rPr>
+          <w:rStyle w:val="NormalTok"/>
+        </w:rPr>
+        <w:t xml:space="preserve">(current.ljmodel.table)) current.ljmodel.table[</w:t>
+      </w:r>
+      <w:r>
+        <w:rPr>
+          <w:rStyle w:val="StringTok"/>
+        </w:rPr>
+        <w:t xml:space="preserve">"1"</w:t>
+      </w:r>
+      <w:r>
+        <w:rPr>
+          <w:rStyle w:val="NormalTok"/>
+        </w:rPr>
+        <w:t xml:space="preserve">] </w:t>
+      </w:r>
+      <w:r>
+        <w:rPr>
+          <w:rStyle w:val="SpecialCharTok"/>
+        </w:rPr>
+        <w:t xml:space="preserve">/</w:t>
+      </w:r>
+      <w:r>
+        <w:rPr>
+          <w:rStyle w:val="NormalTok"/>
+        </w:rPr>
+        <w:t xml:space="preserve"> current.n </w:t>
+      </w:r>
+      <w:r>
+        <w:rPr>
+          <w:rStyle w:val="SpecialCharTok"/>
+        </w:rPr>
+        <w:t xml:space="preserve">*</w:t>
+      </w:r>
+      <w:r>
+        <w:rPr>
+          <w:rStyle w:val="NormalTok"/>
+        </w:rPr>
+        <w:t xml:space="preserve"> </w:t>
+      </w:r>
+      <w:r>
+        <w:rPr>
+          <w:rStyle w:val="DecValTok"/>
+        </w:rPr>
+        <w:t xml:space="preserve">100</w:t>
+      </w:r>
+      <w:r>
+        <w:rPr>
+          <w:rStyle w:val="NormalTok"/>
+        </w:rPr>
+        <w:t xml:space="preserve"> </w:t>
+      </w:r>
+      <w:r>
+        <w:rPr>
+          <w:rStyle w:val="ControlFlowTok"/>
+        </w:rPr>
+        <w:t xml:space="preserve">else</w:t>
+      </w:r>
+      <w:r>
+        <w:rPr>
+          <w:rStyle w:val="NormalTok"/>
+        </w:rPr>
+        <w:t xml:space="preserve"> </w:t>
+      </w:r>
+      <w:r>
+        <w:rPr>
+          <w:rStyle w:val="DecValTok"/>
+        </w:rPr>
+        <w:t xml:space="preserve">0</w:t>
+      </w:r>
+      <w:r>
+        <w:rPr>
+          <w:rStyle w:val="NormalTok"/>
+        </w:rPr>
+        <w:t xml:space="preserve">, </w:t>
+      </w:r>
+      <w:r>
+        <w:rPr>
+          <w:rStyle w:val="DecValTok"/>
+        </w:rPr>
+        <w:t xml:space="preserve">2</w:t>
+      </w:r>
+      <w:r>
+        <w:rPr>
+          <w:rStyle w:val="NormalTok"/>
+        </w:rPr>
+        <w:t xml:space="preserve">),</w:t>
+      </w:r>
+      <w:r>
+        <w:br/>
+      </w:r>
+      <w:r>
+        <w:rPr>
+          <w:rStyle w:val="NormalTok"/>
+        </w:rPr>
+        <w:t xml:space="preserve">    </w:t>
+      </w:r>
+      <w:r>
+        <w:rPr>
+          <w:rStyle w:val="StringTok"/>
+        </w:rPr>
+        <w:t xml:space="preserve">""</w:t>
+      </w:r>
+      <w:r>
+        <w:rPr>
+          <w:rStyle w:val="NormalTok"/>
+        </w:rPr>
+        <w:t xml:space="preserve">,</w:t>
+      </w:r>
+      <w:r>
+        <w:br/>
+      </w:r>
+      <w:r>
+        <w:rPr>
+          <w:rStyle w:val="NormalTok"/>
+        </w:rPr>
+        <w:t xml:space="preserve">    </w:t>
+      </w:r>
+      <w:r>
+        <w:rPr>
+          <w:rStyle w:val="FunctionTok"/>
+        </w:rPr>
+        <w:t xml:space="preserve">round</w:t>
+      </w:r>
+      <w:r>
+        <w:rPr>
+          <w:rStyle w:val="NormalTok"/>
+        </w:rPr>
+        <w:t xml:space="preserve">(current.mean </w:t>
+      </w:r>
+      <w:r>
+        <w:rPr>
+          <w:rStyle w:val="SpecialCharTok"/>
+        </w:rPr>
+        <w:t xml:space="preserve">*</w:t>
+      </w:r>
+      <w:r>
+        <w:rPr>
+          <w:rStyle w:val="NormalTok"/>
+        </w:rPr>
+        <w:t xml:space="preserve"> </w:t>
+      </w:r>
+      <w:r>
+        <w:rPr>
+          <w:rStyle w:val="DecValTok"/>
+        </w:rPr>
+        <w:t xml:space="preserve">100</w:t>
+      </w:r>
+      <w:r>
+        <w:rPr>
+          <w:rStyle w:val="NormalTok"/>
+        </w:rPr>
+        <w:t xml:space="preserve">, </w:t>
+      </w:r>
+      <w:r>
+        <w:rPr>
+          <w:rStyle w:val="DecValTok"/>
+        </w:rPr>
+        <w:t xml:space="preserve">2</w:t>
       </w:r>
       <w:r>
         <w:rPr>
           <w:rStyle w:val="NormalTok"/>
         </w:rPr>
         <w:t xml:space="preserve">)</w:t>
+      </w:r>
+      <w:r>
+        <w:br/>
+      </w:r>
+      <w:r>
+        <w:rPr>
+          <w:rStyle w:val="NormalTok"/>
+        </w:rPr>
+        <w:t xml:space="preserve">  )</w:t>
+      </w:r>
+      <w:r>
+        <w:br/>
+      </w:r>
+      <w:r>
+        <w:rPr>
+          <w:rStyle w:val="NormalTok"/>
+        </w:rPr>
+        <w:t xml:space="preserve">)</w:t>
+      </w:r>
+      <w:r>
+        <w:br/>
+      </w:r>
+      <w:r>
+        <w:rPr>
+          <w:rStyle w:val="FunctionTok"/>
+        </w:rPr>
+        <w:t xml:space="preserve">print</w:t>
+      </w:r>
+      <w:r>
+        <w:rPr>
+          <w:rStyle w:val="NormalTok"/>
+        </w:rPr>
+        <w:t xml:space="preserve">(knitr</w:t>
+      </w:r>
+      <w:r>
+        <w:rPr>
+          <w:rStyle w:val="SpecialCharTok"/>
+        </w:rPr>
+        <w:t xml:space="preserve">::</w:t>
+      </w:r>
+      <w:r>
+        <w:rPr>
+          <w:rStyle w:val="FunctionTok"/>
+        </w:rPr>
+        <w:t xml:space="preserve">kable</w:t>
+      </w:r>
+      <w:r>
+        <w:rPr>
+          <w:rStyle w:val="NormalTok"/>
+        </w:rPr>
+        <w:t xml:space="preserve">(current.data.df, </w:t>
+      </w:r>
+      <w:r>
+        <w:rPr>
+          <w:rStyle w:val="AttributeTok"/>
+        </w:rPr>
+        <w:t xml:space="preserve">caption =</w:t>
+      </w:r>
+      <w:r>
+        <w:rPr>
+          <w:rStyle w:val="NormalTok"/>
+        </w:rPr>
+        <w:t xml:space="preserve"> </w:t>
+      </w:r>
+      <w:r>
+        <w:rPr>
+          <w:rStyle w:val="StringTok"/>
+        </w:rPr>
+        <w:t xml:space="preserve">"Current Data Summary"</w:t>
+      </w:r>
+      <w:r>
+        <w:rPr>
+          <w:rStyle w:val="NormalTok"/>
+        </w:rPr>
+        <w:t xml:space="preserve">))</w:t>
       </w:r>
     </w:p>
     <w:p>
@@ -2724,10 +3698,73 @@
         <w:pStyle w:val="SourceCode"/>
       </w:pPr>
       <w:r>
+        <w:br/>
+      </w:r>
+      <w:r>
+        <w:br/>
+      </w:r>
+      <w:r>
         <w:rPr>
           <w:rStyle w:val="VerbatimChar"/>
         </w:rPr>
-        <w:t xml:space="preserve">=== LOJACK MODEL DISCREPANCY ANALYSIS ===</w:t>
+        <w:t xml:space="preserve">Table: Current Data Summary</w:t>
+      </w:r>
+      <w:r>
+        <w:br/>
+      </w:r>
+      <w:r>
+        <w:br/>
+      </w:r>
+      <w:r>
+        <w:rPr>
+          <w:rStyle w:val="VerbatimChar"/>
+        </w:rPr>
+        <w:t xml:space="preserve">|Value |Count |Percentage |</w:t>
+      </w:r>
+      <w:r>
+        <w:br/>
+      </w:r>
+      <w:r>
+        <w:rPr>
+          <w:rStyle w:val="VerbatimChar"/>
+        </w:rPr>
+        <w:t xml:space="preserve">|:-----|:-----|:----------|</w:t>
+      </w:r>
+      <w:r>
+        <w:br/>
+      </w:r>
+      <w:r>
+        <w:rPr>
+          <w:rStyle w:val="VerbatimChar"/>
+        </w:rPr>
+        <w:t xml:space="preserve">|0     |14113 |84.19      |</w:t>
+      </w:r>
+      <w:r>
+        <w:br/>
+      </w:r>
+      <w:r>
+        <w:rPr>
+          <w:rStyle w:val="VerbatimChar"/>
+        </w:rPr>
+        <w:t xml:space="preserve">|1     |2651  |15.81      |</w:t>
+      </w:r>
+      <w:r>
+        <w:br/>
+      </w:r>
+      <w:r>
+        <w:rPr>
+          <w:rStyle w:val="VerbatimChar"/>
+        </w:rPr>
+        <w:t xml:space="preserve">|Total |16764 |           |</w:t>
+      </w:r>
+      <w:r>
+        <w:br/>
+      </w:r>
+      <w:r>
+        <w:rPr>
+          <w:rStyle w:val="VerbatimChar"/>
+        </w:rPr>
+        <w:t xml:space="preserve">|Mean  |      |15.81      |</w:t>
       </w:r>
     </w:p>
     <w:p>
@@ -2738,16 +3775,124 @@
         <w:rPr>
           <w:rStyle w:val="CommentTok"/>
         </w:rPr>
-        <w:t xml:space="preserve"># 1. Current data summary</w:t>
-      </w:r>
-      <w:r>
-        <w:br/>
-      </w:r>
-      <w:r>
-        <w:rPr>
-          <w:rStyle w:val="FunctionTok"/>
-        </w:rPr>
-        <w:t xml:space="preserve">cat</w:t>
+        <w:t xml:space="preserve"># 2. Reference table expectations</w:t>
+      </w:r>
+      <w:r>
+        <w:br/>
+      </w:r>
+      <w:r>
+        <w:rPr>
+          <w:rStyle w:val="NormalTok"/>
+        </w:rPr>
+        <w:t xml:space="preserve">reference.mean </w:t>
+      </w:r>
+      <w:r>
+        <w:rPr>
+          <w:rStyle w:val="OtherTok"/>
+        </w:rPr>
+        <w:t xml:space="preserve">=</w:t>
+      </w:r>
+      <w:r>
+        <w:rPr>
+          <w:rStyle w:val="NormalTok"/>
+        </w:rPr>
+        <w:t xml:space="preserve"> </w:t>
+      </w:r>
+      <w:r>
+        <w:rPr>
+          <w:rStyle w:val="FloatTok"/>
+        </w:rPr>
+        <w:t xml:space="preserve">0.162</w:t>
+      </w:r>
+      <w:r>
+        <w:br/>
+      </w:r>
+      <w:r>
+        <w:rPr>
+          <w:rStyle w:val="NormalTok"/>
+        </w:rPr>
+        <w:t xml:space="preserve">reference.n </w:t>
+      </w:r>
+      <w:r>
+        <w:rPr>
+          <w:rStyle w:val="OtherTok"/>
+        </w:rPr>
+        <w:t xml:space="preserve">=</w:t>
+      </w:r>
+      <w:r>
+        <w:rPr>
+          <w:rStyle w:val="NormalTok"/>
+        </w:rPr>
+        <w:t xml:space="preserve"> </w:t>
+      </w:r>
+      <w:r>
+        <w:rPr>
+          <w:rStyle w:val="DecValTok"/>
+        </w:rPr>
+        <w:t xml:space="preserve">16764</w:t>
+      </w:r>
+      <w:r>
+        <w:br/>
+      </w:r>
+      <w:r>
+        <w:rPr>
+          <w:rStyle w:val="NormalTok"/>
+        </w:rPr>
+        <w:t xml:space="preserve">expected.ljmodel.ones </w:t>
+      </w:r>
+      <w:r>
+        <w:rPr>
+          <w:rStyle w:val="OtherTok"/>
+        </w:rPr>
+        <w:t xml:space="preserve">=</w:t>
+      </w:r>
+      <w:r>
+        <w:rPr>
+          <w:rStyle w:val="NormalTok"/>
+        </w:rPr>
+        <w:t xml:space="preserve"> reference.mean </w:t>
+      </w:r>
+      <w:r>
+        <w:rPr>
+          <w:rStyle w:val="SpecialCharTok"/>
+        </w:rPr>
+        <w:t xml:space="preserve">*</w:t>
+      </w:r>
+      <w:r>
+        <w:rPr>
+          <w:rStyle w:val="NormalTok"/>
+        </w:rPr>
+        <w:t xml:space="preserve"> reference.n</w:t>
+      </w:r>
+      <w:r>
+        <w:br/>
+      </w:r>
+      <w:r>
+        <w:br/>
+      </w:r>
+      <w:r>
+        <w:rPr>
+          <w:rStyle w:val="NormalTok"/>
+        </w:rPr>
+        <w:t xml:space="preserve">reference.df </w:t>
+      </w:r>
+      <w:r>
+        <w:rPr>
+          <w:rStyle w:val="OtherTok"/>
+        </w:rPr>
+        <w:t xml:space="preserve">&lt;-</w:t>
+      </w:r>
+      <w:r>
+        <w:rPr>
+          <w:rStyle w:val="NormalTok"/>
+        </w:rPr>
+        <w:t xml:space="preserve"> </w:t>
+      </w:r>
+      <w:r>
+        <w:rPr>
+          <w:rStyle w:val="FunctionTok"/>
+        </w:rPr>
+        <w:t xml:space="preserve">data.frame</w:t>
       </w:r>
       <w:r>
         <w:rPr>
@@ -2756,28 +3901,184 @@
         <w:t xml:space="preserve">(</w:t>
       </w:r>
       <w:r>
-        <w:rPr>
-          <w:rStyle w:val="StringTok"/>
-        </w:rPr>
-        <w:t xml:space="preserve">"1. CURRENT DATA:</w:t>
+        <w:br/>
+      </w:r>
+      <w:r>
+        <w:rPr>
+          <w:rStyle w:val="NormalTok"/>
+        </w:rPr>
+        <w:t xml:space="preserve">  </w:t>
+      </w:r>
+      <w:r>
+        <w:rPr>
+          <w:rStyle w:val="AttributeTok"/>
+        </w:rPr>
+        <w:t xml:space="preserve">Metric =</w:t>
+      </w:r>
+      <w:r>
+        <w:rPr>
+          <w:rStyle w:val="NormalTok"/>
+        </w:rPr>
+        <w:t xml:space="preserve"> </w:t>
+      </w:r>
+      <w:r>
+        <w:rPr>
+          <w:rStyle w:val="FunctionTok"/>
+        </w:rPr>
+        <w:t xml:space="preserve">c</w:t>
+      </w:r>
+      <w:r>
+        <w:rPr>
+          <w:rStyle w:val="NormalTok"/>
+        </w:rPr>
+        <w:t xml:space="preserve">(</w:t>
+      </w:r>
+      <w:r>
+        <w:rPr>
+          <w:rStyle w:val="StringTok"/>
+        </w:rPr>
+        <w:t xml:space="preserve">"Reference Mean"</w:t>
+      </w:r>
+      <w:r>
+        <w:rPr>
+          <w:rStyle w:val="NormalTok"/>
+        </w:rPr>
+        <w:t xml:space="preserve">, </w:t>
+      </w:r>
+      <w:r>
+        <w:rPr>
+          <w:rStyle w:val="StringTok"/>
+        </w:rPr>
+        <w:t xml:space="preserve">"Reference N"</w:t>
+      </w:r>
+      <w:r>
+        <w:rPr>
+          <w:rStyle w:val="NormalTok"/>
+        </w:rPr>
+        <w:t xml:space="preserve">, </w:t>
+      </w:r>
+      <w:r>
+        <w:rPr>
+          <w:rStyle w:val="StringTok"/>
+        </w:rPr>
+        <w:t xml:space="preserve">"Expected LJmodel=1 Observations"</w:t>
+      </w:r>
+      <w:r>
+        <w:rPr>
+          <w:rStyle w:val="NormalTok"/>
+        </w:rPr>
+        <w:t xml:space="preserve">),</w:t>
+      </w:r>
+      <w:r>
+        <w:br/>
+      </w:r>
+      <w:r>
+        <w:rPr>
+          <w:rStyle w:val="NormalTok"/>
+        </w:rPr>
+        <w:t xml:space="preserve">  </w:t>
+      </w:r>
+      <w:r>
+        <w:rPr>
+          <w:rStyle w:val="AttributeTok"/>
+        </w:rPr>
+        <w:t xml:space="preserve">Value =</w:t>
+      </w:r>
+      <w:r>
+        <w:rPr>
+          <w:rStyle w:val="NormalTok"/>
+        </w:rPr>
+        <w:t xml:space="preserve"> </w:t>
+      </w:r>
+      <w:r>
+        <w:rPr>
+          <w:rStyle w:val="FunctionTok"/>
+        </w:rPr>
+        <w:t xml:space="preserve">c</w:t>
+      </w:r>
+      <w:r>
+        <w:rPr>
+          <w:rStyle w:val="NormalTok"/>
+        </w:rPr>
+        <w:t xml:space="preserve">(reference.mean, reference.n, </w:t>
+      </w:r>
+      <w:r>
+        <w:rPr>
+          <w:rStyle w:val="FunctionTok"/>
+        </w:rPr>
+        <w:t xml:space="preserve">round</w:t>
+      </w:r>
+      <w:r>
+        <w:rPr>
+          <w:rStyle w:val="NormalTok"/>
+        </w:rPr>
+        <w:t xml:space="preserve">(expected.ljmodel.ones))</w:t>
+      </w:r>
+      <w:r>
+        <w:br/>
+      </w:r>
+      <w:r>
+        <w:rPr>
+          <w:rStyle w:val="NormalTok"/>
+        </w:rPr>
+        <w:t xml:space="preserve">)</w:t>
+      </w:r>
+      <w:r>
+        <w:br/>
+      </w:r>
+      <w:r>
+        <w:rPr>
+          <w:rStyle w:val="FunctionTok"/>
+        </w:rPr>
+        <w:t xml:space="preserve">print</w:t>
+      </w:r>
+      <w:r>
+        <w:rPr>
+          <w:rStyle w:val="NormalTok"/>
+        </w:rPr>
+        <w:t xml:space="preserve">(knitr</w:t>
       </w:r>
       <w:r>
         <w:rPr>
           <w:rStyle w:val="SpecialCharTok"/>
         </w:rPr>
-        <w:t xml:space="preserve">\n</w:t>
-      </w:r>
-      <w:r>
-        <w:rPr>
-          <w:rStyle w:val="StringTok"/>
-        </w:rPr>
-        <w:t xml:space="preserve">"</w:t>
-      </w:r>
-      <w:r>
-        <w:rPr>
-          <w:rStyle w:val="NormalTok"/>
-        </w:rPr>
-        <w:t xml:space="preserve">)</w:t>
+        <w:t xml:space="preserve">::</w:t>
+      </w:r>
+      <w:r>
+        <w:rPr>
+          <w:rStyle w:val="FunctionTok"/>
+        </w:rPr>
+        <w:t xml:space="preserve">kable</w:t>
+      </w:r>
+      <w:r>
+        <w:rPr>
+          <w:rStyle w:val="NormalTok"/>
+        </w:rPr>
+        <w:t xml:space="preserve">(reference.df, </w:t>
+      </w:r>
+      <w:r>
+        <w:rPr>
+          <w:rStyle w:val="AttributeTok"/>
+        </w:rPr>
+        <w:t xml:space="preserve">caption =</w:t>
+      </w:r>
+      <w:r>
+        <w:rPr>
+          <w:rStyle w:val="NormalTok"/>
+        </w:rPr>
+        <w:t xml:space="preserve"> </w:t>
+      </w:r>
+      <w:r>
+        <w:rPr>
+          <w:rStyle w:val="StringTok"/>
+        </w:rPr>
+        <w:t xml:space="preserve">"Reference Table Expectations"</w:t>
+      </w:r>
+      <w:r>
+        <w:rPr>
+          <w:rStyle w:val="NormalTok"/>
+        </w:rPr>
+        <w:t xml:space="preserve">))</w:t>
       </w:r>
     </w:p>
     <w:p>
@@ -2785,10 +4086,64 @@
         <w:pStyle w:val="SourceCode"/>
       </w:pPr>
       <w:r>
+        <w:br/>
+      </w:r>
+      <w:r>
+        <w:br/>
+      </w:r>
+      <w:r>
         <w:rPr>
           <w:rStyle w:val="VerbatimChar"/>
         </w:rPr>
-        <w:t xml:space="preserve">1. CURRENT DATA:</w:t>
+        <w:t xml:space="preserve">Table: Reference Table Expectations</w:t>
+      </w:r>
+      <w:r>
+        <w:br/>
+      </w:r>
+      <w:r>
+        <w:br/>
+      </w:r>
+      <w:r>
+        <w:rPr>
+          <w:rStyle w:val="VerbatimChar"/>
+        </w:rPr>
+        <w:t xml:space="preserve">|Metric                          |     Value|</w:t>
+      </w:r>
+      <w:r>
+        <w:br/>
+      </w:r>
+      <w:r>
+        <w:rPr>
+          <w:rStyle w:val="VerbatimChar"/>
+        </w:rPr>
+        <w:t xml:space="preserve">|:-------------------------------|---------:|</w:t>
+      </w:r>
+      <w:r>
+        <w:br/>
+      </w:r>
+      <w:r>
+        <w:rPr>
+          <w:rStyle w:val="VerbatimChar"/>
+        </w:rPr>
+        <w:t xml:space="preserve">|Reference Mean                  |     0.162|</w:t>
+      </w:r>
+      <w:r>
+        <w:br/>
+      </w:r>
+      <w:r>
+        <w:rPr>
+          <w:rStyle w:val="VerbatimChar"/>
+        </w:rPr>
+        <w:t xml:space="preserve">|Reference N                     | 16764.000|</w:t>
+      </w:r>
+      <w:r>
+        <w:br/>
+      </w:r>
+      <w:r>
+        <w:rPr>
+          <w:rStyle w:val="VerbatimChar"/>
+        </w:rPr>
+        <w:t xml:space="preserve">|Expected LJmodel=1 Observations |  2716.000|</w:t>
       </w:r>
     </w:p>
     <w:p>
@@ -2797,9 +4152,18 @@
       </w:pPr>
       <w:r>
         <w:rPr>
-          <w:rStyle w:val="NormalTok"/>
-        </w:rPr>
-        <w:t xml:space="preserve">current.ljmodel.table </w:t>
+          <w:rStyle w:val="CommentTok"/>
+        </w:rPr>
+        <w:t xml:space="preserve"># 3. Quantify the discrepancy</w:t>
+      </w:r>
+      <w:r>
+        <w:br/>
+      </w:r>
+      <w:r>
+        <w:rPr>
+          <w:rStyle w:val="NormalTok"/>
+        </w:rPr>
+        <w:t xml:space="preserve">actual.ljmodel.ones </w:t>
       </w:r>
       <w:r>
         <w:rPr>
@@ -2817,7 +4181,7 @@
         <w:rPr>
           <w:rStyle w:val="FunctionTok"/>
         </w:rPr>
-        <w:t xml:space="preserve">table</w:t>
+        <w:t xml:space="preserve">sum</w:t>
       </w:r>
       <w:r>
         <w:rPr>
@@ -2835,16 +4199,40 @@
         <w:rPr>
           <w:rStyle w:val="NormalTok"/>
         </w:rPr>
-        <w:t xml:space="preserve">LJmodel)</w:t>
-      </w:r>
-      <w:r>
-        <w:br/>
-      </w:r>
-      <w:r>
-        <w:rPr>
-          <w:rStyle w:val="NormalTok"/>
-        </w:rPr>
-        <w:t xml:space="preserve">current.mean </w:t>
+        <w:t xml:space="preserve">LJmodel </w:t>
+      </w:r>
+      <w:r>
+        <w:rPr>
+          <w:rStyle w:val="SpecialCharTok"/>
+        </w:rPr>
+        <w:t xml:space="preserve">==</w:t>
+      </w:r>
+      <w:r>
+        <w:rPr>
+          <w:rStyle w:val="NormalTok"/>
+        </w:rPr>
+        <w:t xml:space="preserve"> </w:t>
+      </w:r>
+      <w:r>
+        <w:rPr>
+          <w:rStyle w:val="DecValTok"/>
+        </w:rPr>
+        <w:t xml:space="preserve">1</w:t>
+      </w:r>
+      <w:r>
+        <w:rPr>
+          <w:rStyle w:val="NormalTok"/>
+        </w:rPr>
+        <w:t xml:space="preserve">)</w:t>
+      </w:r>
+      <w:r>
+        <w:br/>
+      </w:r>
+      <w:r>
+        <w:rPr>
+          <w:rStyle w:val="NormalTok"/>
+        </w:rPr>
+        <w:t xml:space="preserve">missing.observations </w:t>
       </w:r>
       <w:r>
         <w:rPr>
@@ -2856,49 +4244,328 @@
         <w:rPr>
           <w:rStyle w:val="NormalTok"/>
         </w:rPr>
-        <w:t xml:space="preserve"> </w:t>
-      </w:r>
-      <w:r>
-        <w:rPr>
-          <w:rStyle w:val="FunctionTok"/>
-        </w:rPr>
-        <w:t xml:space="preserve">mean</w:t>
-      </w:r>
-      <w:r>
-        <w:rPr>
-          <w:rStyle w:val="NormalTok"/>
-        </w:rPr>
-        <w:t xml:space="preserve">(data</w:t>
+        <w:t xml:space="preserve"> expected.ljmodel.ones </w:t>
       </w:r>
       <w:r>
         <w:rPr>
           <w:rStyle w:val="SpecialCharTok"/>
         </w:rPr>
-        <w:t xml:space="preserve">$</w:t>
-      </w:r>
-      <w:r>
-        <w:rPr>
-          <w:rStyle w:val="NormalTok"/>
-        </w:rPr>
-        <w:t xml:space="preserve">LJmodel, </w:t>
+        <w:t xml:space="preserve">-</w:t>
+      </w:r>
+      <w:r>
+        <w:rPr>
+          <w:rStyle w:val="NormalTok"/>
+        </w:rPr>
+        <w:t xml:space="preserve"> actual.ljmodel.ones</w:t>
+      </w:r>
+      <w:r>
+        <w:br/>
+      </w:r>
+      <w:r>
+        <w:rPr>
+          <w:rStyle w:val="NormalTok"/>
+        </w:rPr>
+        <w:t xml:space="preserve">mean.difference </w:t>
+      </w:r>
+      <w:r>
+        <w:rPr>
+          <w:rStyle w:val="OtherTok"/>
+        </w:rPr>
+        <w:t xml:space="preserve">=</w:t>
+      </w:r>
+      <w:r>
+        <w:rPr>
+          <w:rStyle w:val="NormalTok"/>
+        </w:rPr>
+        <w:t xml:space="preserve"> reference.mean </w:t>
+      </w:r>
+      <w:r>
+        <w:rPr>
+          <w:rStyle w:val="SpecialCharTok"/>
+        </w:rPr>
+        <w:t xml:space="preserve">-</w:t>
+      </w:r>
+      <w:r>
+        <w:rPr>
+          <w:rStyle w:val="NormalTok"/>
+        </w:rPr>
+        <w:t xml:space="preserve"> current.mean</w:t>
+      </w:r>
+      <w:r>
+        <w:br/>
+      </w:r>
+      <w:r>
+        <w:br/>
+      </w:r>
+      <w:r>
+        <w:rPr>
+          <w:rStyle w:val="NormalTok"/>
+        </w:rPr>
+        <w:t xml:space="preserve">discrepancy.df </w:t>
+      </w:r>
+      <w:r>
+        <w:rPr>
+          <w:rStyle w:val="OtherTok"/>
+        </w:rPr>
+        <w:t xml:space="preserve">&lt;-</w:t>
+      </w:r>
+      <w:r>
+        <w:rPr>
+          <w:rStyle w:val="NormalTok"/>
+        </w:rPr>
+        <w:t xml:space="preserve"> </w:t>
+      </w:r>
+      <w:r>
+        <w:rPr>
+          <w:rStyle w:val="FunctionTok"/>
+        </w:rPr>
+        <w:t xml:space="preserve">data.frame</w:t>
+      </w:r>
+      <w:r>
+        <w:rPr>
+          <w:rStyle w:val="NormalTok"/>
+        </w:rPr>
+        <w:t xml:space="preserve">(</w:t>
+      </w:r>
+      <w:r>
+        <w:br/>
+      </w:r>
+      <w:r>
+        <w:rPr>
+          <w:rStyle w:val="NormalTok"/>
+        </w:rPr>
+        <w:t xml:space="preserve">  </w:t>
       </w:r>
       <w:r>
         <w:rPr>
           <w:rStyle w:val="AttributeTok"/>
         </w:rPr>
-        <w:t xml:space="preserve">na.rm =</w:t>
-      </w:r>
-      <w:r>
-        <w:rPr>
-          <w:rStyle w:val="NormalTok"/>
-        </w:rPr>
-        <w:t xml:space="preserve"> </w:t>
-      </w:r>
-      <w:r>
-        <w:rPr>
-          <w:rStyle w:val="ConstantTok"/>
-        </w:rPr>
-        <w:t xml:space="preserve">TRUE</w:t>
+        <w:t xml:space="preserve">Metric =</w:t>
+      </w:r>
+      <w:r>
+        <w:rPr>
+          <w:rStyle w:val="NormalTok"/>
+        </w:rPr>
+        <w:t xml:space="preserve"> </w:t>
+      </w:r>
+      <w:r>
+        <w:rPr>
+          <w:rStyle w:val="FunctionTok"/>
+        </w:rPr>
+        <w:t xml:space="preserve">c</w:t>
+      </w:r>
+      <w:r>
+        <w:rPr>
+          <w:rStyle w:val="NormalTok"/>
+        </w:rPr>
+        <w:t xml:space="preserve">(</w:t>
+      </w:r>
+      <w:r>
+        <w:rPr>
+          <w:rStyle w:val="StringTok"/>
+        </w:rPr>
+        <w:t xml:space="preserve">"Actual LJmodel=1 Observations"</w:t>
+      </w:r>
+      <w:r>
+        <w:rPr>
+          <w:rStyle w:val="NormalTok"/>
+        </w:rPr>
+        <w:t xml:space="preserve">, </w:t>
+      </w:r>
+      <w:r>
+        <w:rPr>
+          <w:rStyle w:val="StringTok"/>
+        </w:rPr>
+        <w:t xml:space="preserve">"Missing LJmodel=1 Observations"</w:t>
+      </w:r>
+      <w:r>
+        <w:rPr>
+          <w:rStyle w:val="NormalTok"/>
+        </w:rPr>
+        <w:t xml:space="preserve">, </w:t>
+      </w:r>
+      <w:r>
+        <w:rPr>
+          <w:rStyle w:val="StringTok"/>
+        </w:rPr>
+        <w:t xml:space="preserve">"Mean Difference"</w:t>
+      </w:r>
+      <w:r>
+        <w:rPr>
+          <w:rStyle w:val="NormalTok"/>
+        </w:rPr>
+        <w:t xml:space="preserve">, </w:t>
+      </w:r>
+      <w:r>
+        <w:rPr>
+          <w:rStyle w:val="StringTok"/>
+        </w:rPr>
+        <w:t xml:space="preserve">"Percentage Difference (%)"</w:t>
+      </w:r>
+      <w:r>
+        <w:rPr>
+          <w:rStyle w:val="NormalTok"/>
+        </w:rPr>
+        <w:t xml:space="preserve">),</w:t>
+      </w:r>
+      <w:r>
+        <w:br/>
+      </w:r>
+      <w:r>
+        <w:rPr>
+          <w:rStyle w:val="NormalTok"/>
+        </w:rPr>
+        <w:t xml:space="preserve">  </w:t>
+      </w:r>
+      <w:r>
+        <w:rPr>
+          <w:rStyle w:val="AttributeTok"/>
+        </w:rPr>
+        <w:t xml:space="preserve">Value =</w:t>
+      </w:r>
+      <w:r>
+        <w:rPr>
+          <w:rStyle w:val="NormalTok"/>
+        </w:rPr>
+        <w:t xml:space="preserve"> </w:t>
+      </w:r>
+      <w:r>
+        <w:rPr>
+          <w:rStyle w:val="FunctionTok"/>
+        </w:rPr>
+        <w:t xml:space="preserve">c</w:t>
+      </w:r>
+      <w:r>
+        <w:rPr>
+          <w:rStyle w:val="NormalTok"/>
+        </w:rPr>
+        <w:t xml:space="preserve">(</w:t>
+      </w:r>
+      <w:r>
+        <w:br/>
+      </w:r>
+      <w:r>
+        <w:rPr>
+          <w:rStyle w:val="NormalTok"/>
+        </w:rPr>
+        <w:t xml:space="preserve">    actual.ljmodel.ones,</w:t>
+      </w:r>
+      <w:r>
+        <w:br/>
+      </w:r>
+      <w:r>
+        <w:rPr>
+          <w:rStyle w:val="NormalTok"/>
+        </w:rPr>
+        <w:t xml:space="preserve">    </w:t>
+      </w:r>
+      <w:r>
+        <w:rPr>
+          <w:rStyle w:val="FunctionTok"/>
+        </w:rPr>
+        <w:t xml:space="preserve">round</w:t>
+      </w:r>
+      <w:r>
+        <w:rPr>
+          <w:rStyle w:val="NormalTok"/>
+        </w:rPr>
+        <w:t xml:space="preserve">(missing.observations),</w:t>
+      </w:r>
+      <w:r>
+        <w:br/>
+      </w:r>
+      <w:r>
+        <w:rPr>
+          <w:rStyle w:val="NormalTok"/>
+        </w:rPr>
+        <w:t xml:space="preserve">    </w:t>
+      </w:r>
+      <w:r>
+        <w:rPr>
+          <w:rStyle w:val="FunctionTok"/>
+        </w:rPr>
+        <w:t xml:space="preserve">round</w:t>
+      </w:r>
+      <w:r>
+        <w:rPr>
+          <w:rStyle w:val="NormalTok"/>
+        </w:rPr>
+        <w:t xml:space="preserve">(mean.difference, </w:t>
+      </w:r>
+      <w:r>
+        <w:rPr>
+          <w:rStyle w:val="DecValTok"/>
+        </w:rPr>
+        <w:t xml:space="preserve">6</w:t>
+      </w:r>
+      <w:r>
+        <w:rPr>
+          <w:rStyle w:val="NormalTok"/>
+        </w:rPr>
+        <w:t xml:space="preserve">),</w:t>
+      </w:r>
+      <w:r>
+        <w:br/>
+      </w:r>
+      <w:r>
+        <w:rPr>
+          <w:rStyle w:val="NormalTok"/>
+        </w:rPr>
+        <w:t xml:space="preserve">    </w:t>
+      </w:r>
+      <w:r>
+        <w:rPr>
+          <w:rStyle w:val="FunctionTok"/>
+        </w:rPr>
+        <w:t xml:space="preserve">round</w:t>
+      </w:r>
+      <w:r>
+        <w:rPr>
+          <w:rStyle w:val="NormalTok"/>
+        </w:rPr>
+        <w:t xml:space="preserve">((mean.difference </w:t>
+      </w:r>
+      <w:r>
+        <w:rPr>
+          <w:rStyle w:val="SpecialCharTok"/>
+        </w:rPr>
+        <w:t xml:space="preserve">/</w:t>
+      </w:r>
+      <w:r>
+        <w:rPr>
+          <w:rStyle w:val="NormalTok"/>
+        </w:rPr>
+        <w:t xml:space="preserve"> reference.mean) </w:t>
+      </w:r>
+      <w:r>
+        <w:rPr>
+          <w:rStyle w:val="SpecialCharTok"/>
+        </w:rPr>
+        <w:t xml:space="preserve">*</w:t>
+      </w:r>
+      <w:r>
+        <w:rPr>
+          <w:rStyle w:val="NormalTok"/>
+        </w:rPr>
+        <w:t xml:space="preserve"> </w:t>
+      </w:r>
+      <w:r>
+        <w:rPr>
+          <w:rStyle w:val="DecValTok"/>
+        </w:rPr>
+        <w:t xml:space="preserve">100</w:t>
+      </w:r>
+      <w:r>
+        <w:rPr>
+          <w:rStyle w:val="NormalTok"/>
+        </w:rPr>
+        <w:t xml:space="preserve">, </w:t>
+      </w:r>
+      <w:r>
+        <w:rPr>
+          <w:rStyle w:val="DecValTok"/>
+        </w:rPr>
+        <w:t xml:space="preserve">2</w:t>
       </w:r>
       <w:r>
         <w:rPr>
@@ -2913,34 +4580,16 @@
         <w:rPr>
           <w:rStyle w:val="NormalTok"/>
         </w:rPr>
-        <w:t xml:space="preserve">current.n </w:t>
-      </w:r>
-      <w:r>
-        <w:rPr>
-          <w:rStyle w:val="OtherTok"/>
-        </w:rPr>
-        <w:t xml:space="preserve">=</w:t>
-      </w:r>
-      <w:r>
-        <w:rPr>
-          <w:rStyle w:val="NormalTok"/>
-        </w:rPr>
-        <w:t xml:space="preserve"> </w:t>
-      </w:r>
-      <w:r>
-        <w:rPr>
-          <w:rStyle w:val="FunctionTok"/>
-        </w:rPr>
-        <w:t xml:space="preserve">nrow</w:t>
-      </w:r>
-      <w:r>
-        <w:rPr>
-          <w:rStyle w:val="NormalTok"/>
-        </w:rPr>
-        <w:t xml:space="preserve">(data)</w:t>
-      </w:r>
-      <w:r>
-        <w:br/>
+        <w:t xml:space="preserve">  )</w:t>
+      </w:r>
+      <w:r>
+        <w:br/>
+      </w:r>
+      <w:r>
+        <w:rPr>
+          <w:rStyle w:val="NormalTok"/>
+        </w:rPr>
+        <w:t xml:space="preserve">)</w:t>
       </w:r>
       <w:r>
         <w:br/>
@@ -2955,7 +4604,49 @@
         <w:rPr>
           <w:rStyle w:val="NormalTok"/>
         </w:rPr>
-        <w:t xml:space="preserve">(current.ljmodel.table)</w:t>
+        <w:t xml:space="preserve">(knitr</w:t>
+      </w:r>
+      <w:r>
+        <w:rPr>
+          <w:rStyle w:val="SpecialCharTok"/>
+        </w:rPr>
+        <w:t xml:space="preserve">::</w:t>
+      </w:r>
+      <w:r>
+        <w:rPr>
+          <w:rStyle w:val="FunctionTok"/>
+        </w:rPr>
+        <w:t xml:space="preserve">kable</w:t>
+      </w:r>
+      <w:r>
+        <w:rPr>
+          <w:rStyle w:val="NormalTok"/>
+        </w:rPr>
+        <w:t xml:space="preserve">(discrepancy.df, </w:t>
+      </w:r>
+      <w:r>
+        <w:rPr>
+          <w:rStyle w:val="AttributeTok"/>
+        </w:rPr>
+        <w:t xml:space="preserve">caption =</w:t>
+      </w:r>
+      <w:r>
+        <w:rPr>
+          <w:rStyle w:val="NormalTok"/>
+        </w:rPr>
+        <w:t xml:space="preserve"> </w:t>
+      </w:r>
+      <w:r>
+        <w:rPr>
+          <w:rStyle w:val="StringTok"/>
+        </w:rPr>
+        <w:t xml:space="preserve">"Discrepancy Quantification"</w:t>
+      </w:r>
+      <w:r>
+        <w:rPr>
+          <w:rStyle w:val="NormalTok"/>
+        </w:rPr>
+        <w:t xml:space="preserve">))</w:t>
       </w:r>
     </w:p>
     <w:p>
@@ -2966,10 +4657,16 @@
         <w:br/>
       </w:r>
       <w:r>
+        <w:br/>
+      </w:r>
+      <w:r>
         <w:rPr>
           <w:rStyle w:val="VerbatimChar"/>
         </w:rPr>
-        <w:t xml:space="preserve">    0     1 </w:t>
+        <w:t xml:space="preserve">Table: Discrepancy Quantification</w:t>
+      </w:r>
+      <w:r>
+        <w:br/>
       </w:r>
       <w:r>
         <w:br/>
@@ -2978,7 +4675,52 @@
         <w:rPr>
           <w:rStyle w:val="VerbatimChar"/>
         </w:rPr>
-        <w:t xml:space="preserve">14113  2651 </w:t>
+        <w:t xml:space="preserve">|Metric                         |     Value|</w:t>
+      </w:r>
+      <w:r>
+        <w:br/>
+      </w:r>
+      <w:r>
+        <w:rPr>
+          <w:rStyle w:val="VerbatimChar"/>
+        </w:rPr>
+        <w:t xml:space="preserve">|:------------------------------|---------:|</w:t>
+      </w:r>
+      <w:r>
+        <w:br/>
+      </w:r>
+      <w:r>
+        <w:rPr>
+          <w:rStyle w:val="VerbatimChar"/>
+        </w:rPr>
+        <w:t xml:space="preserve">|Actual LJmodel=1 Observations  | 2.651e+03|</w:t>
+      </w:r>
+      <w:r>
+        <w:br/>
+      </w:r>
+      <w:r>
+        <w:rPr>
+          <w:rStyle w:val="VerbatimChar"/>
+        </w:rPr>
+        <w:t xml:space="preserve">|Missing LJmodel=1 Observations | 6.500e+01|</w:t>
+      </w:r>
+      <w:r>
+        <w:br/>
+      </w:r>
+      <w:r>
+        <w:rPr>
+          <w:rStyle w:val="VerbatimChar"/>
+        </w:rPr>
+        <w:t xml:space="preserve">|Mean Difference                | 3.864e-03|</w:t>
+      </w:r>
+      <w:r>
+        <w:br/>
+      </w:r>
+      <w:r>
+        <w:rPr>
+          <w:rStyle w:val="VerbatimChar"/>
+        </w:rPr>
+        <w:t xml:space="preserve">|Percentage Difference (%)      | 2.380e+00|</w:t>
       </w:r>
     </w:p>
     <w:p>
@@ -2987,9 +4729,69 @@
       </w:pPr>
       <w:r>
         <w:rPr>
-          <w:rStyle w:val="FunctionTok"/>
-        </w:rPr>
-        <w:t xml:space="preserve">cat</w:t>
+          <w:rStyle w:val="CommentTok"/>
+        </w:rPr>
+        <w:t xml:space="preserve"># 4. Verify consistency</w:t>
+      </w:r>
+      <w:r>
+        <w:br/>
+      </w:r>
+      <w:r>
+        <w:rPr>
+          <w:rStyle w:val="NormalTok"/>
+        </w:rPr>
+        <w:t xml:space="preserve">calculated.difference </w:t>
+      </w:r>
+      <w:r>
+        <w:rPr>
+          <w:rStyle w:val="OtherTok"/>
+        </w:rPr>
+        <w:t xml:space="preserve">=</w:t>
+      </w:r>
+      <w:r>
+        <w:rPr>
+          <w:rStyle w:val="NormalTok"/>
+        </w:rPr>
+        <w:t xml:space="preserve"> mean.difference </w:t>
+      </w:r>
+      <w:r>
+        <w:rPr>
+          <w:rStyle w:val="SpecialCharTok"/>
+        </w:rPr>
+        <w:t xml:space="preserve">*</w:t>
+      </w:r>
+      <w:r>
+        <w:rPr>
+          <w:rStyle w:val="NormalTok"/>
+        </w:rPr>
+        <w:t xml:space="preserve"> current.n</w:t>
+      </w:r>
+      <w:r>
+        <w:br/>
+      </w:r>
+      <w:r>
+        <w:rPr>
+          <w:rStyle w:val="NormalTok"/>
+        </w:rPr>
+        <w:t xml:space="preserve">consistency.df </w:t>
+      </w:r>
+      <w:r>
+        <w:rPr>
+          <w:rStyle w:val="OtherTok"/>
+        </w:rPr>
+        <w:t xml:space="preserve">&lt;-</w:t>
+      </w:r>
+      <w:r>
+        <w:rPr>
+          <w:rStyle w:val="NormalTok"/>
+        </w:rPr>
+        <w:t xml:space="preserve"> </w:t>
+      </w:r>
+      <w:r>
+        <w:rPr>
+          <w:rStyle w:val="FunctionTok"/>
+        </w:rPr>
+        <w:t xml:space="preserve">data.frame</w:t>
       </w:r>
       <w:r>
         <w:rPr>
@@ -2998,10 +4800,43 @@
         <w:t xml:space="preserve">(</w:t>
       </w:r>
       <w:r>
-        <w:rPr>
-          <w:rStyle w:val="StringTok"/>
-        </w:rPr>
-        <w:t xml:space="preserve">"Current mean:"</w:t>
+        <w:br/>
+      </w:r>
+      <w:r>
+        <w:rPr>
+          <w:rStyle w:val="NormalTok"/>
+        </w:rPr>
+        <w:t xml:space="preserve">  </w:t>
+      </w:r>
+      <w:r>
+        <w:rPr>
+          <w:rStyle w:val="AttributeTok"/>
+        </w:rPr>
+        <w:t xml:space="preserve">Metric =</w:t>
+      </w:r>
+      <w:r>
+        <w:rPr>
+          <w:rStyle w:val="NormalTok"/>
+        </w:rPr>
+        <w:t xml:space="preserve"> </w:t>
+      </w:r>
+      <w:r>
+        <w:rPr>
+          <w:rStyle w:val="FunctionTok"/>
+        </w:rPr>
+        <w:t xml:space="preserve">c</w:t>
+      </w:r>
+      <w:r>
+        <w:rPr>
+          <w:rStyle w:val="NormalTok"/>
+        </w:rPr>
+        <w:t xml:space="preserve">(</w:t>
+      </w:r>
+      <w:r>
+        <w:rPr>
+          <w:rStyle w:val="StringTok"/>
+        </w:rPr>
+        <w:t xml:space="preserve">"Calculated Missing Obs from Mean Diff"</w:t>
       </w:r>
       <w:r>
         <w:rPr>
@@ -3011,6 +4846,72 @@
       </w:r>
       <w:r>
         <w:rPr>
+          <w:rStyle w:val="StringTok"/>
+        </w:rPr>
+        <w:t xml:space="preserve">"Direct Count Difference"</w:t>
+      </w:r>
+      <w:r>
+        <w:rPr>
+          <w:rStyle w:val="NormalTok"/>
+        </w:rPr>
+        <w:t xml:space="preserve">, </w:t>
+      </w:r>
+      <w:r>
+        <w:rPr>
+          <w:rStyle w:val="StringTok"/>
+        </w:rPr>
+        <w:t xml:space="preserve">"Match"</w:t>
+      </w:r>
+      <w:r>
+        <w:rPr>
+          <w:rStyle w:val="NormalTok"/>
+        </w:rPr>
+        <w:t xml:space="preserve">),</w:t>
+      </w:r>
+      <w:r>
+        <w:br/>
+      </w:r>
+      <w:r>
+        <w:rPr>
+          <w:rStyle w:val="NormalTok"/>
+        </w:rPr>
+        <w:t xml:space="preserve">  </w:t>
+      </w:r>
+      <w:r>
+        <w:rPr>
+          <w:rStyle w:val="AttributeTok"/>
+        </w:rPr>
+        <w:t xml:space="preserve">Value =</w:t>
+      </w:r>
+      <w:r>
+        <w:rPr>
+          <w:rStyle w:val="NormalTok"/>
+        </w:rPr>
+        <w:t xml:space="preserve"> </w:t>
+      </w:r>
+      <w:r>
+        <w:rPr>
+          <w:rStyle w:val="FunctionTok"/>
+        </w:rPr>
+        <w:t xml:space="preserve">c</w:t>
+      </w:r>
+      <w:r>
+        <w:rPr>
+          <w:rStyle w:val="NormalTok"/>
+        </w:rPr>
+        <w:t xml:space="preserve">(</w:t>
+      </w:r>
+      <w:r>
+        <w:br/>
+      </w:r>
+      <w:r>
+        <w:rPr>
+          <w:rStyle w:val="NormalTok"/>
+        </w:rPr>
+        <w:t xml:space="preserve">    </w:t>
+      </w:r>
+      <w:r>
+        <w:rPr>
           <w:rStyle w:val="FunctionTok"/>
         </w:rPr>
         <w:t xml:space="preserve">round</w:t>
@@ -3019,43 +4920,148 @@
         <w:rPr>
           <w:rStyle w:val="NormalTok"/>
         </w:rPr>
-        <w:t xml:space="preserve">(current.mean, </w:t>
-      </w:r>
-      <w:r>
-        <w:rPr>
-          <w:rStyle w:val="DecValTok"/>
-        </w:rPr>
-        <w:t xml:space="preserve">6</w:t>
-      </w:r>
-      <w:r>
-        <w:rPr>
-          <w:rStyle w:val="NormalTok"/>
-        </w:rPr>
-        <w:t xml:space="preserve">), </w:t>
-      </w:r>
-      <w:r>
-        <w:rPr>
-          <w:rStyle w:val="StringTok"/>
-        </w:rPr>
-        <w:t xml:space="preserve">"</w:t>
+        <w:t xml:space="preserve">(calculated.difference),</w:t>
+      </w:r>
+      <w:r>
+        <w:br/>
+      </w:r>
+      <w:r>
+        <w:rPr>
+          <w:rStyle w:val="NormalTok"/>
+        </w:rPr>
+        <w:t xml:space="preserve">    </w:t>
+      </w:r>
+      <w:r>
+        <w:rPr>
+          <w:rStyle w:val="FunctionTok"/>
+        </w:rPr>
+        <w:t xml:space="preserve">round</w:t>
+      </w:r>
+      <w:r>
+        <w:rPr>
+          <w:rStyle w:val="NormalTok"/>
+        </w:rPr>
+        <w:t xml:space="preserve">(missing.observations),</w:t>
+      </w:r>
+      <w:r>
+        <w:br/>
+      </w:r>
+      <w:r>
+        <w:rPr>
+          <w:rStyle w:val="NormalTok"/>
+        </w:rPr>
+        <w:t xml:space="preserve">    </w:t>
+      </w:r>
+      <w:r>
+        <w:rPr>
+          <w:rStyle w:val="FunctionTok"/>
+        </w:rPr>
+        <w:t xml:space="preserve">round</w:t>
+      </w:r>
+      <w:r>
+        <w:rPr>
+          <w:rStyle w:val="NormalTok"/>
+        </w:rPr>
+        <w:t xml:space="preserve">(calculated.difference) </w:t>
       </w:r>
       <w:r>
         <w:rPr>
           <w:rStyle w:val="SpecialCharTok"/>
         </w:rPr>
-        <w:t xml:space="preserve">\n</w:t>
-      </w:r>
-      <w:r>
-        <w:rPr>
-          <w:rStyle w:val="StringTok"/>
-        </w:rPr>
-        <w:t xml:space="preserve">"</w:t>
+        <w:t xml:space="preserve">==</w:t>
+      </w:r>
+      <w:r>
+        <w:rPr>
+          <w:rStyle w:val="NormalTok"/>
+        </w:rPr>
+        <w:t xml:space="preserve"> </w:t>
+      </w:r>
+      <w:r>
+        <w:rPr>
+          <w:rStyle w:val="FunctionTok"/>
+        </w:rPr>
+        <w:t xml:space="preserve">round</w:t>
+      </w:r>
+      <w:r>
+        <w:rPr>
+          <w:rStyle w:val="NormalTok"/>
+        </w:rPr>
+        <w:t xml:space="preserve">(missing.observations)</w:t>
+      </w:r>
+      <w:r>
+        <w:br/>
+      </w:r>
+      <w:r>
+        <w:rPr>
+          <w:rStyle w:val="NormalTok"/>
+        </w:rPr>
+        <w:t xml:space="preserve">  )</w:t>
+      </w:r>
+      <w:r>
+        <w:br/>
       </w:r>
       <w:r>
         <w:rPr>
           <w:rStyle w:val="NormalTok"/>
         </w:rPr>
         <w:t xml:space="preserve">)</w:t>
+      </w:r>
+      <w:r>
+        <w:br/>
+      </w:r>
+      <w:r>
+        <w:rPr>
+          <w:rStyle w:val="FunctionTok"/>
+        </w:rPr>
+        <w:t xml:space="preserve">print</w:t>
+      </w:r>
+      <w:r>
+        <w:rPr>
+          <w:rStyle w:val="NormalTok"/>
+        </w:rPr>
+        <w:t xml:space="preserve">(knitr</w:t>
+      </w:r>
+      <w:r>
+        <w:rPr>
+          <w:rStyle w:val="SpecialCharTok"/>
+        </w:rPr>
+        <w:t xml:space="preserve">::</w:t>
+      </w:r>
+      <w:r>
+        <w:rPr>
+          <w:rStyle w:val="FunctionTok"/>
+        </w:rPr>
+        <w:t xml:space="preserve">kable</w:t>
+      </w:r>
+      <w:r>
+        <w:rPr>
+          <w:rStyle w:val="NormalTok"/>
+        </w:rPr>
+        <w:t xml:space="preserve">(consistency.df, </w:t>
+      </w:r>
+      <w:r>
+        <w:rPr>
+          <w:rStyle w:val="AttributeTok"/>
+        </w:rPr>
+        <w:t xml:space="preserve">caption =</w:t>
+      </w:r>
+      <w:r>
+        <w:rPr>
+          <w:rStyle w:val="NormalTok"/>
+        </w:rPr>
+        <w:t xml:space="preserve"> </w:t>
+      </w:r>
+      <w:r>
+        <w:rPr>
+          <w:rStyle w:val="StringTok"/>
+        </w:rPr>
+        <w:t xml:space="preserve">"Consistency Check"</w:t>
+      </w:r>
+      <w:r>
+        <w:rPr>
+          <w:rStyle w:val="NormalTok"/>
+        </w:rPr>
+        <w:t xml:space="preserve">))</w:t>
       </w:r>
     </w:p>
     <w:p>
@@ -3063,1324 +5069,68 @@
         <w:pStyle w:val="SourceCode"/>
       </w:pPr>
       <w:r>
+        <w:br/>
+      </w:r>
+      <w:r>
+        <w:br/>
+      </w:r>
+      <w:r>
         <w:rPr>
           <w:rStyle w:val="VerbatimChar"/>
         </w:rPr>
-        <w:t xml:space="preserve">Current mean: 0.158136 </w:t>
+        <w:t xml:space="preserve">Table: Consistency Check</w:t>
+      </w:r>
+      <w:r>
+        <w:br/>
+      </w:r>
+      <w:r>
+        <w:br/>
+      </w:r>
+      <w:r>
+        <w:rPr>
+          <w:rStyle w:val="VerbatimChar"/>
+        </w:rPr>
+        <w:t xml:space="preserve">|Metric                                | Value|</w:t>
+      </w:r>
+      <w:r>
+        <w:br/>
+      </w:r>
+      <w:r>
+        <w:rPr>
+          <w:rStyle w:val="VerbatimChar"/>
+        </w:rPr>
+        <w:t xml:space="preserve">|:-------------------------------------|-----:|</w:t>
+      </w:r>
+      <w:r>
+        <w:br/>
+      </w:r>
+      <w:r>
+        <w:rPr>
+          <w:rStyle w:val="VerbatimChar"/>
+        </w:rPr>
+        <w:t xml:space="preserve">|Calculated Missing Obs from Mean Diff |    65|</w:t>
+      </w:r>
+      <w:r>
+        <w:br/>
+      </w:r>
+      <w:r>
+        <w:rPr>
+          <w:rStyle w:val="VerbatimChar"/>
+        </w:rPr>
+        <w:t xml:space="preserve">|Direct Count Difference               |    65|</w:t>
+      </w:r>
+      <w:r>
+        <w:br/>
+      </w:r>
+      <w:r>
+        <w:rPr>
+          <w:rStyle w:val="VerbatimChar"/>
+        </w:rPr>
+        <w:t xml:space="preserve">|Match                                 |     1|</w:t>
       </w:r>
     </w:p>
-    <w:p>
-      <w:pPr>
-        <w:pStyle w:val="SourceCode"/>
-      </w:pPr>
-      <w:r>
-        <w:rPr>
-          <w:rStyle w:val="FunctionTok"/>
-        </w:rPr>
-        <w:t xml:space="preserve">cat</w:t>
-      </w:r>
-      <w:r>
-        <w:rPr>
-          <w:rStyle w:val="NormalTok"/>
-        </w:rPr>
-        <w:t xml:space="preserve">(</w:t>
-      </w:r>
-      <w:r>
-        <w:rPr>
-          <w:rStyle w:val="StringTok"/>
-        </w:rPr>
-        <w:t xml:space="preserve">"Current N:"</w:t>
-      </w:r>
-      <w:r>
-        <w:rPr>
-          <w:rStyle w:val="NormalTok"/>
-        </w:rPr>
-        <w:t xml:space="preserve">, current.n, </w:t>
-      </w:r>
-      <w:r>
-        <w:rPr>
-          <w:rStyle w:val="StringTok"/>
-        </w:rPr>
-        <w:t xml:space="preserve">"</w:t>
-      </w:r>
-      <w:r>
-        <w:rPr>
-          <w:rStyle w:val="SpecialCharTok"/>
-        </w:rPr>
-        <w:t xml:space="preserve">\n\n</w:t>
-      </w:r>
-      <w:r>
-        <w:rPr>
-          <w:rStyle w:val="StringTok"/>
-        </w:rPr>
-        <w:t xml:space="preserve">"</w:t>
-      </w:r>
-      <w:r>
-        <w:rPr>
-          <w:rStyle w:val="NormalTok"/>
-        </w:rPr>
-        <w:t xml:space="preserve">)</w:t>
-      </w:r>
-    </w:p>
-    <w:p>
-      <w:pPr>
-        <w:pStyle w:val="SourceCode"/>
-      </w:pPr>
-      <w:r>
-        <w:rPr>
-          <w:rStyle w:val="VerbatimChar"/>
-        </w:rPr>
-        <w:t xml:space="preserve">Current N: 16764 </w:t>
-      </w:r>
-    </w:p>
-    <w:p>
-      <w:pPr>
-        <w:pStyle w:val="SourceCode"/>
-      </w:pPr>
-      <w:r>
-        <w:rPr>
-          <w:rStyle w:val="CommentTok"/>
-        </w:rPr>
-        <w:t xml:space="preserve"># 2. Reference table expectations</w:t>
-      </w:r>
-      <w:r>
-        <w:br/>
-      </w:r>
-      <w:r>
-        <w:rPr>
-          <w:rStyle w:val="FunctionTok"/>
-        </w:rPr>
-        <w:t xml:space="preserve">cat</w:t>
-      </w:r>
-      <w:r>
-        <w:rPr>
-          <w:rStyle w:val="NormalTok"/>
-        </w:rPr>
-        <w:t xml:space="preserve">(</w:t>
-      </w:r>
-      <w:r>
-        <w:rPr>
-          <w:rStyle w:val="StringTok"/>
-        </w:rPr>
-        <w:t xml:space="preserve">"2. REFERENCE TABLE EXPECTATIONS:</w:t>
-      </w:r>
-      <w:r>
-        <w:rPr>
-          <w:rStyle w:val="SpecialCharTok"/>
-        </w:rPr>
-        <w:t xml:space="preserve">\n</w:t>
-      </w:r>
-      <w:r>
-        <w:rPr>
-          <w:rStyle w:val="StringTok"/>
-        </w:rPr>
-        <w:t xml:space="preserve">"</w:t>
-      </w:r>
-      <w:r>
-        <w:rPr>
-          <w:rStyle w:val="NormalTok"/>
-        </w:rPr>
-        <w:t xml:space="preserve">)</w:t>
-      </w:r>
-    </w:p>
-    <w:p>
-      <w:pPr>
-        <w:pStyle w:val="SourceCode"/>
-      </w:pPr>
-      <w:r>
-        <w:rPr>
-          <w:rStyle w:val="VerbatimChar"/>
-        </w:rPr>
-        <w:t xml:space="preserve">2. REFERENCE TABLE EXPECTATIONS:</w:t>
-      </w:r>
-    </w:p>
-    <w:p>
-      <w:pPr>
-        <w:pStyle w:val="SourceCode"/>
-      </w:pPr>
-      <w:r>
-        <w:rPr>
-          <w:rStyle w:val="NormalTok"/>
-        </w:rPr>
-        <w:t xml:space="preserve">reference.mean </w:t>
-      </w:r>
-      <w:r>
-        <w:rPr>
-          <w:rStyle w:val="OtherTok"/>
-        </w:rPr>
-        <w:t xml:space="preserve">=</w:t>
-      </w:r>
-      <w:r>
-        <w:rPr>
-          <w:rStyle w:val="NormalTok"/>
-        </w:rPr>
-        <w:t xml:space="preserve"> </w:t>
-      </w:r>
-      <w:r>
-        <w:rPr>
-          <w:rStyle w:val="FloatTok"/>
-        </w:rPr>
-        <w:t xml:space="preserve">0.162</w:t>
-      </w:r>
-      <w:r>
-        <w:br/>
-      </w:r>
-      <w:r>
-        <w:rPr>
-          <w:rStyle w:val="NormalTok"/>
-        </w:rPr>
-        <w:t xml:space="preserve">reference.n </w:t>
-      </w:r>
-      <w:r>
-        <w:rPr>
-          <w:rStyle w:val="OtherTok"/>
-        </w:rPr>
-        <w:t xml:space="preserve">=</w:t>
-      </w:r>
-      <w:r>
-        <w:rPr>
-          <w:rStyle w:val="NormalTok"/>
-        </w:rPr>
-        <w:t xml:space="preserve"> </w:t>
-      </w:r>
-      <w:r>
-        <w:rPr>
-          <w:rStyle w:val="DecValTok"/>
-        </w:rPr>
-        <w:t xml:space="preserve">16764</w:t>
-      </w:r>
-      <w:r>
-        <w:br/>
-      </w:r>
-      <w:r>
-        <w:rPr>
-          <w:rStyle w:val="NormalTok"/>
-        </w:rPr>
-        <w:t xml:space="preserve">expected.ljmodel.ones </w:t>
-      </w:r>
-      <w:r>
-        <w:rPr>
-          <w:rStyle w:val="OtherTok"/>
-        </w:rPr>
-        <w:t xml:space="preserve">=</w:t>
-      </w:r>
-      <w:r>
-        <w:rPr>
-          <w:rStyle w:val="NormalTok"/>
-        </w:rPr>
-        <w:t xml:space="preserve"> reference.mean </w:t>
-      </w:r>
-      <w:r>
-        <w:rPr>
-          <w:rStyle w:val="SpecialCharTok"/>
-        </w:rPr>
-        <w:t xml:space="preserve">*</w:t>
-      </w:r>
-      <w:r>
-        <w:rPr>
-          <w:rStyle w:val="NormalTok"/>
-        </w:rPr>
-        <w:t xml:space="preserve"> reference.n</w:t>
-      </w:r>
-      <w:r>
-        <w:br/>
-      </w:r>
-      <w:r>
-        <w:br/>
-      </w:r>
-      <w:r>
-        <w:rPr>
-          <w:rStyle w:val="FunctionTok"/>
-        </w:rPr>
-        <w:t xml:space="preserve">cat</w:t>
-      </w:r>
-      <w:r>
-        <w:rPr>
-          <w:rStyle w:val="NormalTok"/>
-        </w:rPr>
-        <w:t xml:space="preserve">(</w:t>
-      </w:r>
-      <w:r>
-        <w:rPr>
-          <w:rStyle w:val="StringTok"/>
-        </w:rPr>
-        <w:t xml:space="preserve">"Reference mean:"</w:t>
-      </w:r>
-      <w:r>
-        <w:rPr>
-          <w:rStyle w:val="NormalTok"/>
-        </w:rPr>
-        <w:t xml:space="preserve">, reference.mean, </w:t>
-      </w:r>
-      <w:r>
-        <w:rPr>
-          <w:rStyle w:val="StringTok"/>
-        </w:rPr>
-        <w:t xml:space="preserve">"</w:t>
-      </w:r>
-      <w:r>
-        <w:rPr>
-          <w:rStyle w:val="SpecialCharTok"/>
-        </w:rPr>
-        <w:t xml:space="preserve">\n</w:t>
-      </w:r>
-      <w:r>
-        <w:rPr>
-          <w:rStyle w:val="StringTok"/>
-        </w:rPr>
-        <w:t xml:space="preserve">"</w:t>
-      </w:r>
-      <w:r>
-        <w:rPr>
-          <w:rStyle w:val="NormalTok"/>
-        </w:rPr>
-        <w:t xml:space="preserve">)</w:t>
-      </w:r>
-    </w:p>
-    <w:p>
-      <w:pPr>
-        <w:pStyle w:val="SourceCode"/>
-      </w:pPr>
-      <w:r>
-        <w:rPr>
-          <w:rStyle w:val="VerbatimChar"/>
-        </w:rPr>
-        <w:t xml:space="preserve">Reference mean: 0.162 </w:t>
-      </w:r>
-    </w:p>
-    <w:p>
-      <w:pPr>
-        <w:pStyle w:val="SourceCode"/>
-      </w:pPr>
-      <w:r>
-        <w:rPr>
-          <w:rStyle w:val="FunctionTok"/>
-        </w:rPr>
-        <w:t xml:space="preserve">cat</w:t>
-      </w:r>
-      <w:r>
-        <w:rPr>
-          <w:rStyle w:val="NormalTok"/>
-        </w:rPr>
-        <w:t xml:space="preserve">(</w:t>
-      </w:r>
-      <w:r>
-        <w:rPr>
-          <w:rStyle w:val="StringTok"/>
-        </w:rPr>
-        <w:t xml:space="preserve">"Reference N:"</w:t>
-      </w:r>
-      <w:r>
-        <w:rPr>
-          <w:rStyle w:val="NormalTok"/>
-        </w:rPr>
-        <w:t xml:space="preserve">, reference.n, </w:t>
-      </w:r>
-      <w:r>
-        <w:rPr>
-          <w:rStyle w:val="StringTok"/>
-        </w:rPr>
-        <w:t xml:space="preserve">"</w:t>
-      </w:r>
-      <w:r>
-        <w:rPr>
-          <w:rStyle w:val="SpecialCharTok"/>
-        </w:rPr>
-        <w:t xml:space="preserve">\n</w:t>
-      </w:r>
-      <w:r>
-        <w:rPr>
-          <w:rStyle w:val="StringTok"/>
-        </w:rPr>
-        <w:t xml:space="preserve">"</w:t>
-      </w:r>
-      <w:r>
-        <w:rPr>
-          <w:rStyle w:val="NormalTok"/>
-        </w:rPr>
-        <w:t xml:space="preserve">)</w:t>
-      </w:r>
-    </w:p>
-    <w:p>
-      <w:pPr>
-        <w:pStyle w:val="SourceCode"/>
-      </w:pPr>
-      <w:r>
-        <w:rPr>
-          <w:rStyle w:val="VerbatimChar"/>
-        </w:rPr>
-        <w:t xml:space="preserve">Reference N: 16764 </w:t>
-      </w:r>
-    </w:p>
-    <w:p>
-      <w:pPr>
-        <w:pStyle w:val="SourceCode"/>
-      </w:pPr>
-      <w:r>
-        <w:rPr>
-          <w:rStyle w:val="FunctionTok"/>
-        </w:rPr>
-        <w:t xml:space="preserve">cat</w:t>
-      </w:r>
-      <w:r>
-        <w:rPr>
-          <w:rStyle w:val="NormalTok"/>
-        </w:rPr>
-        <w:t xml:space="preserve">(</w:t>
-      </w:r>
-      <w:r>
-        <w:rPr>
-          <w:rStyle w:val="StringTok"/>
-        </w:rPr>
-        <w:t xml:space="preserve">"Expected LJmodel=1 observations:"</w:t>
-      </w:r>
-      <w:r>
-        <w:rPr>
-          <w:rStyle w:val="NormalTok"/>
-        </w:rPr>
-        <w:t xml:space="preserve">, </w:t>
-      </w:r>
-      <w:r>
-        <w:rPr>
-          <w:rStyle w:val="FunctionTok"/>
-        </w:rPr>
-        <w:t xml:space="preserve">round</w:t>
-      </w:r>
-      <w:r>
-        <w:rPr>
-          <w:rStyle w:val="NormalTok"/>
-        </w:rPr>
-        <w:t xml:space="preserve">(expected.ljmodel.ones), </w:t>
-      </w:r>
-      <w:r>
-        <w:rPr>
-          <w:rStyle w:val="StringTok"/>
-        </w:rPr>
-        <w:t xml:space="preserve">"</w:t>
-      </w:r>
-      <w:r>
-        <w:rPr>
-          <w:rStyle w:val="SpecialCharTok"/>
-        </w:rPr>
-        <w:t xml:space="preserve">\n\n</w:t>
-      </w:r>
-      <w:r>
-        <w:rPr>
-          <w:rStyle w:val="StringTok"/>
-        </w:rPr>
-        <w:t xml:space="preserve">"</w:t>
-      </w:r>
-      <w:r>
-        <w:rPr>
-          <w:rStyle w:val="NormalTok"/>
-        </w:rPr>
-        <w:t xml:space="preserve">)</w:t>
-      </w:r>
-    </w:p>
-    <w:p>
-      <w:pPr>
-        <w:pStyle w:val="SourceCode"/>
-      </w:pPr>
-      <w:r>
-        <w:rPr>
-          <w:rStyle w:val="VerbatimChar"/>
-        </w:rPr>
-        <w:t xml:space="preserve">Expected LJmodel=1 observations: 2716 </w:t>
-      </w:r>
-    </w:p>
-    <w:p>
-      <w:pPr>
-        <w:pStyle w:val="SourceCode"/>
-      </w:pPr>
-      <w:r>
-        <w:rPr>
-          <w:rStyle w:val="CommentTok"/>
-        </w:rPr>
-        <w:t xml:space="preserve"># 3. Quantify the discrepancy</w:t>
-      </w:r>
-      <w:r>
-        <w:br/>
-      </w:r>
-      <w:r>
-        <w:rPr>
-          <w:rStyle w:val="FunctionTok"/>
-        </w:rPr>
-        <w:t xml:space="preserve">cat</w:t>
-      </w:r>
-      <w:r>
-        <w:rPr>
-          <w:rStyle w:val="NormalTok"/>
-        </w:rPr>
-        <w:t xml:space="preserve">(</w:t>
-      </w:r>
-      <w:r>
-        <w:rPr>
-          <w:rStyle w:val="StringTok"/>
-        </w:rPr>
-        <w:t xml:space="preserve">"3. DISCREPANCY QUANTIFICATION:</w:t>
-      </w:r>
-      <w:r>
-        <w:rPr>
-          <w:rStyle w:val="SpecialCharTok"/>
-        </w:rPr>
-        <w:t xml:space="preserve">\n</w:t>
-      </w:r>
-      <w:r>
-        <w:rPr>
-          <w:rStyle w:val="StringTok"/>
-        </w:rPr>
-        <w:t xml:space="preserve">"</w:t>
-      </w:r>
-      <w:r>
-        <w:rPr>
-          <w:rStyle w:val="NormalTok"/>
-        </w:rPr>
-        <w:t xml:space="preserve">)</w:t>
-      </w:r>
-    </w:p>
-    <w:p>
-      <w:pPr>
-        <w:pStyle w:val="SourceCode"/>
-      </w:pPr>
-      <w:r>
-        <w:rPr>
-          <w:rStyle w:val="VerbatimChar"/>
-        </w:rPr>
-        <w:t xml:space="preserve">3. DISCREPANCY QUANTIFICATION:</w:t>
-      </w:r>
-    </w:p>
-    <w:p>
-      <w:pPr>
-        <w:pStyle w:val="SourceCode"/>
-      </w:pPr>
-      <w:r>
-        <w:rPr>
-          <w:rStyle w:val="NormalTok"/>
-        </w:rPr>
-        <w:t xml:space="preserve">actual.ljmodel.ones </w:t>
-      </w:r>
-      <w:r>
-        <w:rPr>
-          <w:rStyle w:val="OtherTok"/>
-        </w:rPr>
-        <w:t xml:space="preserve">=</w:t>
-      </w:r>
-      <w:r>
-        <w:rPr>
-          <w:rStyle w:val="NormalTok"/>
-        </w:rPr>
-        <w:t xml:space="preserve"> </w:t>
-      </w:r>
-      <w:r>
-        <w:rPr>
-          <w:rStyle w:val="FunctionTok"/>
-        </w:rPr>
-        <w:t xml:space="preserve">sum</w:t>
-      </w:r>
-      <w:r>
-        <w:rPr>
-          <w:rStyle w:val="NormalTok"/>
-        </w:rPr>
-        <w:t xml:space="preserve">(data</w:t>
-      </w:r>
-      <w:r>
-        <w:rPr>
-          <w:rStyle w:val="SpecialCharTok"/>
-        </w:rPr>
-        <w:t xml:space="preserve">$</w:t>
-      </w:r>
-      <w:r>
-        <w:rPr>
-          <w:rStyle w:val="NormalTok"/>
-        </w:rPr>
-        <w:t xml:space="preserve">LJmodel </w:t>
-      </w:r>
-      <w:r>
-        <w:rPr>
-          <w:rStyle w:val="SpecialCharTok"/>
-        </w:rPr>
-        <w:t xml:space="preserve">==</w:t>
-      </w:r>
-      <w:r>
-        <w:rPr>
-          <w:rStyle w:val="NormalTok"/>
-        </w:rPr>
-        <w:t xml:space="preserve"> </w:t>
-      </w:r>
-      <w:r>
-        <w:rPr>
-          <w:rStyle w:val="DecValTok"/>
-        </w:rPr>
-        <w:t xml:space="preserve">1</w:t>
-      </w:r>
-      <w:r>
-        <w:rPr>
-          <w:rStyle w:val="NormalTok"/>
-        </w:rPr>
-        <w:t xml:space="preserve">)</w:t>
-      </w:r>
-      <w:r>
-        <w:br/>
-      </w:r>
-      <w:r>
-        <w:rPr>
-          <w:rStyle w:val="NormalTok"/>
-        </w:rPr>
-        <w:t xml:space="preserve">missing.observations </w:t>
-      </w:r>
-      <w:r>
-        <w:rPr>
-          <w:rStyle w:val="OtherTok"/>
-        </w:rPr>
-        <w:t xml:space="preserve">=</w:t>
-      </w:r>
-      <w:r>
-        <w:rPr>
-          <w:rStyle w:val="NormalTok"/>
-        </w:rPr>
-        <w:t xml:space="preserve"> expected.ljmodel.ones </w:t>
-      </w:r>
-      <w:r>
-        <w:rPr>
-          <w:rStyle w:val="SpecialCharTok"/>
-        </w:rPr>
-        <w:t xml:space="preserve">-</w:t>
-      </w:r>
-      <w:r>
-        <w:rPr>
-          <w:rStyle w:val="NormalTok"/>
-        </w:rPr>
-        <w:t xml:space="preserve"> actual.ljmodel.ones</w:t>
-      </w:r>
-      <w:r>
-        <w:br/>
-      </w:r>
-      <w:r>
-        <w:rPr>
-          <w:rStyle w:val="NormalTok"/>
-        </w:rPr>
-        <w:t xml:space="preserve">mean.difference </w:t>
-      </w:r>
-      <w:r>
-        <w:rPr>
-          <w:rStyle w:val="OtherTok"/>
-        </w:rPr>
-        <w:t xml:space="preserve">=</w:t>
-      </w:r>
-      <w:r>
-        <w:rPr>
-          <w:rStyle w:val="NormalTok"/>
-        </w:rPr>
-        <w:t xml:space="preserve"> reference.mean </w:t>
-      </w:r>
-      <w:r>
-        <w:rPr>
-          <w:rStyle w:val="SpecialCharTok"/>
-        </w:rPr>
-        <w:t xml:space="preserve">-</w:t>
-      </w:r>
-      <w:r>
-        <w:rPr>
-          <w:rStyle w:val="NormalTok"/>
-        </w:rPr>
-        <w:t xml:space="preserve"> current.mean</w:t>
-      </w:r>
-      <w:r>
-        <w:br/>
-      </w:r>
-      <w:r>
-        <w:br/>
-      </w:r>
-      <w:r>
-        <w:rPr>
-          <w:rStyle w:val="FunctionTok"/>
-        </w:rPr>
-        <w:t xml:space="preserve">cat</w:t>
-      </w:r>
-      <w:r>
-        <w:rPr>
-          <w:rStyle w:val="NormalTok"/>
-        </w:rPr>
-        <w:t xml:space="preserve">(</w:t>
-      </w:r>
-      <w:r>
-        <w:rPr>
-          <w:rStyle w:val="StringTok"/>
-        </w:rPr>
-        <w:t xml:space="preserve">"Actual LJmodel=1 observations:"</w:t>
-      </w:r>
-      <w:r>
-        <w:rPr>
-          <w:rStyle w:val="NormalTok"/>
-        </w:rPr>
-        <w:t xml:space="preserve">, actual.ljmodel.ones, </w:t>
-      </w:r>
-      <w:r>
-        <w:rPr>
-          <w:rStyle w:val="StringTok"/>
-        </w:rPr>
-        <w:t xml:space="preserve">"</w:t>
-      </w:r>
-      <w:r>
-        <w:rPr>
-          <w:rStyle w:val="SpecialCharTok"/>
-        </w:rPr>
-        <w:t xml:space="preserve">\n</w:t>
-      </w:r>
-      <w:r>
-        <w:rPr>
-          <w:rStyle w:val="StringTok"/>
-        </w:rPr>
-        <w:t xml:space="preserve">"</w:t>
-      </w:r>
-      <w:r>
-        <w:rPr>
-          <w:rStyle w:val="NormalTok"/>
-        </w:rPr>
-        <w:t xml:space="preserve">)</w:t>
-      </w:r>
-    </w:p>
-    <w:p>
-      <w:pPr>
-        <w:pStyle w:val="SourceCode"/>
-      </w:pPr>
-      <w:r>
-        <w:rPr>
-          <w:rStyle w:val="VerbatimChar"/>
-        </w:rPr>
-        <w:t xml:space="preserve">Actual LJmodel=1 observations: 2651 </w:t>
-      </w:r>
-    </w:p>
-    <w:p>
-      <w:pPr>
-        <w:pStyle w:val="SourceCode"/>
-      </w:pPr>
-      <w:r>
-        <w:rPr>
-          <w:rStyle w:val="FunctionTok"/>
-        </w:rPr>
-        <w:t xml:space="preserve">cat</w:t>
-      </w:r>
-      <w:r>
-        <w:rPr>
-          <w:rStyle w:val="NormalTok"/>
-        </w:rPr>
-        <w:t xml:space="preserve">(</w:t>
-      </w:r>
-      <w:r>
-        <w:rPr>
-          <w:rStyle w:val="StringTok"/>
-        </w:rPr>
-        <w:t xml:space="preserve">"Missing LJmodel=1 observations:"</w:t>
-      </w:r>
-      <w:r>
-        <w:rPr>
-          <w:rStyle w:val="NormalTok"/>
-        </w:rPr>
-        <w:t xml:space="preserve">, </w:t>
-      </w:r>
-      <w:r>
-        <w:rPr>
-          <w:rStyle w:val="FunctionTok"/>
-        </w:rPr>
-        <w:t xml:space="preserve">round</w:t>
-      </w:r>
-      <w:r>
-        <w:rPr>
-          <w:rStyle w:val="NormalTok"/>
-        </w:rPr>
-        <w:t xml:space="preserve">(missing.observations), </w:t>
-      </w:r>
-      <w:r>
-        <w:rPr>
-          <w:rStyle w:val="StringTok"/>
-        </w:rPr>
-        <w:t xml:space="preserve">"</w:t>
-      </w:r>
-      <w:r>
-        <w:rPr>
-          <w:rStyle w:val="SpecialCharTok"/>
-        </w:rPr>
-        <w:t xml:space="preserve">\n</w:t>
-      </w:r>
-      <w:r>
-        <w:rPr>
-          <w:rStyle w:val="StringTok"/>
-        </w:rPr>
-        <w:t xml:space="preserve">"</w:t>
-      </w:r>
-      <w:r>
-        <w:rPr>
-          <w:rStyle w:val="NormalTok"/>
-        </w:rPr>
-        <w:t xml:space="preserve">)</w:t>
-      </w:r>
-    </w:p>
-    <w:p>
-      <w:pPr>
-        <w:pStyle w:val="SourceCode"/>
-      </w:pPr>
-      <w:r>
-        <w:rPr>
-          <w:rStyle w:val="VerbatimChar"/>
-        </w:rPr>
-        <w:t xml:space="preserve">Missing LJmodel=1 observations: 65 </w:t>
-      </w:r>
-    </w:p>
-    <w:p>
-      <w:pPr>
-        <w:pStyle w:val="SourceCode"/>
-      </w:pPr>
-      <w:r>
-        <w:rPr>
-          <w:rStyle w:val="FunctionTok"/>
-        </w:rPr>
-        <w:t xml:space="preserve">cat</w:t>
-      </w:r>
-      <w:r>
-        <w:rPr>
-          <w:rStyle w:val="NormalTok"/>
-        </w:rPr>
-        <w:t xml:space="preserve">(</w:t>
-      </w:r>
-      <w:r>
-        <w:rPr>
-          <w:rStyle w:val="StringTok"/>
-        </w:rPr>
-        <w:t xml:space="preserve">"Mean difference:"</w:t>
-      </w:r>
-      <w:r>
-        <w:rPr>
-          <w:rStyle w:val="NormalTok"/>
-        </w:rPr>
-        <w:t xml:space="preserve">, </w:t>
-      </w:r>
-      <w:r>
-        <w:rPr>
-          <w:rStyle w:val="FunctionTok"/>
-        </w:rPr>
-        <w:t xml:space="preserve">round</w:t>
-      </w:r>
-      <w:r>
-        <w:rPr>
-          <w:rStyle w:val="NormalTok"/>
-        </w:rPr>
-        <w:t xml:space="preserve">(mean.difference, </w:t>
-      </w:r>
-      <w:r>
-        <w:rPr>
-          <w:rStyle w:val="DecValTok"/>
-        </w:rPr>
-        <w:t xml:space="preserve">6</w:t>
-      </w:r>
-      <w:r>
-        <w:rPr>
-          <w:rStyle w:val="NormalTok"/>
-        </w:rPr>
-        <w:t xml:space="preserve">), </w:t>
-      </w:r>
-      <w:r>
-        <w:rPr>
-          <w:rStyle w:val="StringTok"/>
-        </w:rPr>
-        <w:t xml:space="preserve">"</w:t>
-      </w:r>
-      <w:r>
-        <w:rPr>
-          <w:rStyle w:val="SpecialCharTok"/>
-        </w:rPr>
-        <w:t xml:space="preserve">\n</w:t>
-      </w:r>
-      <w:r>
-        <w:rPr>
-          <w:rStyle w:val="StringTok"/>
-        </w:rPr>
-        <w:t xml:space="preserve">"</w:t>
-      </w:r>
-      <w:r>
-        <w:rPr>
-          <w:rStyle w:val="NormalTok"/>
-        </w:rPr>
-        <w:t xml:space="preserve">)</w:t>
-      </w:r>
-    </w:p>
-    <w:p>
-      <w:pPr>
-        <w:pStyle w:val="SourceCode"/>
-      </w:pPr>
-      <w:r>
-        <w:rPr>
-          <w:rStyle w:val="VerbatimChar"/>
-        </w:rPr>
-        <w:t xml:space="preserve">Mean difference: 0.003864 </w:t>
-      </w:r>
-    </w:p>
-    <w:p>
-      <w:pPr>
-        <w:pStyle w:val="SourceCode"/>
-      </w:pPr>
-      <w:r>
-        <w:rPr>
-          <w:rStyle w:val="FunctionTok"/>
-        </w:rPr>
-        <w:t xml:space="preserve">cat</w:t>
-      </w:r>
-      <w:r>
-        <w:rPr>
-          <w:rStyle w:val="NormalTok"/>
-        </w:rPr>
-        <w:t xml:space="preserve">(</w:t>
-      </w:r>
-      <w:r>
-        <w:rPr>
-          <w:rStyle w:val="StringTok"/>
-        </w:rPr>
-        <w:t xml:space="preserve">"Percentage difference:"</w:t>
-      </w:r>
-      <w:r>
-        <w:rPr>
-          <w:rStyle w:val="NormalTok"/>
-        </w:rPr>
-        <w:t xml:space="preserve">, </w:t>
-      </w:r>
-      <w:r>
-        <w:rPr>
-          <w:rStyle w:val="FunctionTok"/>
-        </w:rPr>
-        <w:t xml:space="preserve">round</w:t>
-      </w:r>
-      <w:r>
-        <w:rPr>
-          <w:rStyle w:val="NormalTok"/>
-        </w:rPr>
-        <w:t xml:space="preserve">((mean.difference</w:t>
-      </w:r>
-      <w:r>
-        <w:rPr>
-          <w:rStyle w:val="SpecialCharTok"/>
-        </w:rPr>
-        <w:t xml:space="preserve">/</w:t>
-      </w:r>
-      <w:r>
-        <w:rPr>
-          <w:rStyle w:val="NormalTok"/>
-        </w:rPr>
-        <w:t xml:space="preserve">reference.mean)</w:t>
-      </w:r>
-      <w:r>
-        <w:rPr>
-          <w:rStyle w:val="SpecialCharTok"/>
-        </w:rPr>
-        <w:t xml:space="preserve">*</w:t>
-      </w:r>
-      <w:r>
-        <w:rPr>
-          <w:rStyle w:val="DecValTok"/>
-        </w:rPr>
-        <w:t xml:space="preserve">100</w:t>
-      </w:r>
-      <w:r>
-        <w:rPr>
-          <w:rStyle w:val="NormalTok"/>
-        </w:rPr>
-        <w:t xml:space="preserve">, </w:t>
-      </w:r>
-      <w:r>
-        <w:rPr>
-          <w:rStyle w:val="DecValTok"/>
-        </w:rPr>
-        <w:t xml:space="preserve">2</w:t>
-      </w:r>
-      <w:r>
-        <w:rPr>
-          <w:rStyle w:val="NormalTok"/>
-        </w:rPr>
-        <w:t xml:space="preserve">), </w:t>
-      </w:r>
-      <w:r>
-        <w:rPr>
-          <w:rStyle w:val="StringTok"/>
-        </w:rPr>
-        <w:t xml:space="preserve">"%</w:t>
-      </w:r>
-      <w:r>
-        <w:rPr>
-          <w:rStyle w:val="SpecialCharTok"/>
-        </w:rPr>
-        <w:t xml:space="preserve">\n\n</w:t>
-      </w:r>
-      <w:r>
-        <w:rPr>
-          <w:rStyle w:val="StringTok"/>
-        </w:rPr>
-        <w:t xml:space="preserve">"</w:t>
-      </w:r>
-      <w:r>
-        <w:rPr>
-          <w:rStyle w:val="NormalTok"/>
-        </w:rPr>
-        <w:t xml:space="preserve">)</w:t>
-      </w:r>
-    </w:p>
-    <w:p>
-      <w:pPr>
-        <w:pStyle w:val="SourceCode"/>
-      </w:pPr>
-      <w:r>
-        <w:rPr>
-          <w:rStyle w:val="VerbatimChar"/>
-        </w:rPr>
-        <w:t xml:space="preserve">Percentage difference: 2.38 %</w:t>
-      </w:r>
-    </w:p>
-    <w:p>
-      <w:pPr>
-        <w:pStyle w:val="SourceCode"/>
-      </w:pPr>
-      <w:r>
-        <w:rPr>
-          <w:rStyle w:val="CommentTok"/>
-        </w:rPr>
-        <w:t xml:space="preserve"># 4. Verify consistency</w:t>
-      </w:r>
-      <w:r>
-        <w:br/>
-      </w:r>
-      <w:r>
-        <w:rPr>
-          <w:rStyle w:val="FunctionTok"/>
-        </w:rPr>
-        <w:t xml:space="preserve">cat</w:t>
-      </w:r>
-      <w:r>
-        <w:rPr>
-          <w:rStyle w:val="NormalTok"/>
-        </w:rPr>
-        <w:t xml:space="preserve">(</w:t>
-      </w:r>
-      <w:r>
-        <w:rPr>
-          <w:rStyle w:val="StringTok"/>
-        </w:rPr>
-        <w:t xml:space="preserve">"4. CONSISTENCY CHECK:</w:t>
-      </w:r>
-      <w:r>
-        <w:rPr>
-          <w:rStyle w:val="SpecialCharTok"/>
-        </w:rPr>
-        <w:t xml:space="preserve">\n</w:t>
-      </w:r>
-      <w:r>
-        <w:rPr>
-          <w:rStyle w:val="StringTok"/>
-        </w:rPr>
-        <w:t xml:space="preserve">"</w:t>
-      </w:r>
-      <w:r>
-        <w:rPr>
-          <w:rStyle w:val="NormalTok"/>
-        </w:rPr>
-        <w:t xml:space="preserve">)</w:t>
-      </w:r>
-    </w:p>
-    <w:p>
-      <w:pPr>
-        <w:pStyle w:val="SourceCode"/>
-      </w:pPr>
-      <w:r>
-        <w:rPr>
-          <w:rStyle w:val="VerbatimChar"/>
-        </w:rPr>
-        <w:t xml:space="preserve">4. CONSISTENCY CHECK:</w:t>
-      </w:r>
-    </w:p>
-    <w:p>
-      <w:pPr>
-        <w:pStyle w:val="SourceCode"/>
-      </w:pPr>
-      <w:r>
-        <w:rPr>
-          <w:rStyle w:val="NormalTok"/>
-        </w:rPr>
-        <w:t xml:space="preserve">calculated.difference </w:t>
-      </w:r>
-      <w:r>
-        <w:rPr>
-          <w:rStyle w:val="OtherTok"/>
-        </w:rPr>
-        <w:t xml:space="preserve">=</w:t>
-      </w:r>
-      <w:r>
-        <w:rPr>
-          <w:rStyle w:val="NormalTok"/>
-        </w:rPr>
-        <w:t xml:space="preserve"> mean.difference </w:t>
-      </w:r>
-      <w:r>
-        <w:rPr>
-          <w:rStyle w:val="SpecialCharTok"/>
-        </w:rPr>
-        <w:t xml:space="preserve">*</w:t>
-      </w:r>
-      <w:r>
-        <w:rPr>
-          <w:rStyle w:val="NormalTok"/>
-        </w:rPr>
-        <w:t xml:space="preserve"> current.n</w:t>
-      </w:r>
-      <w:r>
-        <w:br/>
-      </w:r>
-      <w:r>
-        <w:rPr>
-          <w:rStyle w:val="FunctionTok"/>
-        </w:rPr>
-        <w:t xml:space="preserve">cat</w:t>
-      </w:r>
-      <w:r>
-        <w:rPr>
-          <w:rStyle w:val="NormalTok"/>
-        </w:rPr>
-        <w:t xml:space="preserve">(</w:t>
-      </w:r>
-      <w:r>
-        <w:rPr>
-          <w:rStyle w:val="StringTok"/>
-        </w:rPr>
-        <w:t xml:space="preserve">"Calculated missing obs from mean diff:"</w:t>
-      </w:r>
-      <w:r>
-        <w:rPr>
-          <w:rStyle w:val="NormalTok"/>
-        </w:rPr>
-        <w:t xml:space="preserve">, </w:t>
-      </w:r>
-      <w:r>
-        <w:rPr>
-          <w:rStyle w:val="FunctionTok"/>
-        </w:rPr>
-        <w:t xml:space="preserve">round</w:t>
-      </w:r>
-      <w:r>
-        <w:rPr>
-          <w:rStyle w:val="NormalTok"/>
-        </w:rPr>
-        <w:t xml:space="preserve">(calculated.difference), </w:t>
-      </w:r>
-      <w:r>
-        <w:rPr>
-          <w:rStyle w:val="StringTok"/>
-        </w:rPr>
-        <w:t xml:space="preserve">"</w:t>
-      </w:r>
-      <w:r>
-        <w:rPr>
-          <w:rStyle w:val="SpecialCharTok"/>
-        </w:rPr>
-        <w:t xml:space="preserve">\n</w:t>
-      </w:r>
-      <w:r>
-        <w:rPr>
-          <w:rStyle w:val="StringTok"/>
-        </w:rPr>
-        <w:t xml:space="preserve">"</w:t>
-      </w:r>
-      <w:r>
-        <w:rPr>
-          <w:rStyle w:val="NormalTok"/>
-        </w:rPr>
-        <w:t xml:space="preserve">)</w:t>
-      </w:r>
-    </w:p>
-    <w:p>
-      <w:pPr>
-        <w:pStyle w:val="SourceCode"/>
-      </w:pPr>
-      <w:r>
-        <w:rPr>
-          <w:rStyle w:val="VerbatimChar"/>
-        </w:rPr>
-        <w:t xml:space="preserve">Calculated missing obs from mean diff: 65 </w:t>
-      </w:r>
-    </w:p>
-    <w:p>
-      <w:pPr>
-        <w:pStyle w:val="SourceCode"/>
-      </w:pPr>
-      <w:r>
-        <w:rPr>
-          <w:rStyle w:val="FunctionTok"/>
-        </w:rPr>
-        <w:t xml:space="preserve">cat</w:t>
-      </w:r>
-      <w:r>
-        <w:rPr>
-          <w:rStyle w:val="NormalTok"/>
-        </w:rPr>
-        <w:t xml:space="preserve">(</w:t>
-      </w:r>
-      <w:r>
-        <w:rPr>
-          <w:rStyle w:val="StringTok"/>
-        </w:rPr>
-        <w:t xml:space="preserve">"Direct count difference:"</w:t>
-      </w:r>
-      <w:r>
-        <w:rPr>
-          <w:rStyle w:val="NormalTok"/>
-        </w:rPr>
-        <w:t xml:space="preserve">, </w:t>
-      </w:r>
-      <w:r>
-        <w:rPr>
-          <w:rStyle w:val="FunctionTok"/>
-        </w:rPr>
-        <w:t xml:space="preserve">round</w:t>
-      </w:r>
-      <w:r>
-        <w:rPr>
-          <w:rStyle w:val="NormalTok"/>
-        </w:rPr>
-        <w:t xml:space="preserve">(missing.observations), </w:t>
-      </w:r>
-      <w:r>
-        <w:rPr>
-          <w:rStyle w:val="StringTok"/>
-        </w:rPr>
-        <w:t xml:space="preserve">"</w:t>
-      </w:r>
-      <w:r>
-        <w:rPr>
-          <w:rStyle w:val="SpecialCharTok"/>
-        </w:rPr>
-        <w:t xml:space="preserve">\n</w:t>
-      </w:r>
-      <w:r>
-        <w:rPr>
-          <w:rStyle w:val="StringTok"/>
-        </w:rPr>
-        <w:t xml:space="preserve">"</w:t>
-      </w:r>
-      <w:r>
-        <w:rPr>
-          <w:rStyle w:val="NormalTok"/>
-        </w:rPr>
-        <w:t xml:space="preserve">)</w:t>
-      </w:r>
-    </w:p>
-    <w:p>
-      <w:pPr>
-        <w:pStyle w:val="SourceCode"/>
-      </w:pPr>
-      <w:r>
-        <w:rPr>
-          <w:rStyle w:val="VerbatimChar"/>
-        </w:rPr>
-        <w:t xml:space="preserve">Direct count difference: 65 </w:t>
-      </w:r>
-    </w:p>
-    <w:p>
-      <w:pPr>
-        <w:pStyle w:val="SourceCode"/>
-      </w:pPr>
-      <w:r>
-        <w:rPr>
-          <w:rStyle w:val="FunctionTok"/>
-        </w:rPr>
-        <w:t xml:space="preserve">cat</w:t>
-      </w:r>
-      <w:r>
-        <w:rPr>
-          <w:rStyle w:val="NormalTok"/>
-        </w:rPr>
-        <w:t xml:space="preserve">(</w:t>
-      </w:r>
-      <w:r>
-        <w:rPr>
-          <w:rStyle w:val="StringTok"/>
-        </w:rPr>
-        <w:t xml:space="preserve">"Match:"</w:t>
-      </w:r>
-      <w:r>
-        <w:rPr>
-          <w:rStyle w:val="NormalTok"/>
-        </w:rPr>
-        <w:t xml:space="preserve">, </w:t>
-      </w:r>
-      <w:r>
-        <w:rPr>
-          <w:rStyle w:val="FunctionTok"/>
-        </w:rPr>
-        <w:t xml:space="preserve">round</w:t>
-      </w:r>
-      <w:r>
-        <w:rPr>
-          <w:rStyle w:val="NormalTok"/>
-        </w:rPr>
-        <w:t xml:space="preserve">(calculated.difference) </w:t>
-      </w:r>
-      <w:r>
-        <w:rPr>
-          <w:rStyle w:val="SpecialCharTok"/>
-        </w:rPr>
-        <w:t xml:space="preserve">==</w:t>
-      </w:r>
-      <w:r>
-        <w:rPr>
-          <w:rStyle w:val="NormalTok"/>
-        </w:rPr>
-        <w:t xml:space="preserve"> </w:t>
-      </w:r>
-      <w:r>
-        <w:rPr>
-          <w:rStyle w:val="FunctionTok"/>
-        </w:rPr>
-        <w:t xml:space="preserve">round</w:t>
-      </w:r>
-      <w:r>
-        <w:rPr>
-          <w:rStyle w:val="NormalTok"/>
-        </w:rPr>
-        <w:t xml:space="preserve">(missing.observations), </w:t>
-      </w:r>
-      <w:r>
-        <w:rPr>
-          <w:rStyle w:val="StringTok"/>
-        </w:rPr>
-        <w:t xml:space="preserve">"</w:t>
-      </w:r>
-      <w:r>
-        <w:rPr>
-          <w:rStyle w:val="SpecialCharTok"/>
-        </w:rPr>
-        <w:t xml:space="preserve">\n\n</w:t>
-      </w:r>
-      <w:r>
-        <w:rPr>
-          <w:rStyle w:val="StringTok"/>
-        </w:rPr>
-        <w:t xml:space="preserve">"</w:t>
-      </w:r>
-      <w:r>
-        <w:rPr>
-          <w:rStyle w:val="NormalTok"/>
-        </w:rPr>
-        <w:t xml:space="preserve">)</w:t>
-      </w:r>
-    </w:p>
-    <w:p>
-      <w:pPr>
-        <w:pStyle w:val="SourceCode"/>
-      </w:pPr>
-      <w:r>
-        <w:rPr>
-          <w:rStyle w:val="VerbatimChar"/>
-        </w:rPr>
-        <w:t xml:space="preserve">Match: TRUE </w:t>
-      </w:r>
-    </w:p>
-    <w:bookmarkEnd w:id="24"/>
-    <w:bookmarkStart w:id="25" w:name="estimation"/>
+    <w:bookmarkEnd w:id="23"/>
+    <w:bookmarkStart w:id="24" w:name="estimation"/>
     <w:p>
       <w:pPr>
         <w:pStyle w:val="Heading1"/>
@@ -14372,22 +15122,6 @@
       <w:r>
         <w:t xml:space="preserve">Negative binomial</w:t>
       </w:r>
-      <w:r>
-        <w:t xml:space="preserve"> </w:t>
-      </w:r>
-      <w:r>
-        <w:rPr>
-          <w:b/>
-          <w:bCs/>
-        </w:rPr>
-        <w:t xml:space="preserve">Dependent variable:</w:t>
-      </w:r>
-      <w:r>
-        <w:t xml:space="preserve"> </w:t>
-      </w:r>
-      <w:r>
-        <w:t xml:space="preserve">Vehicle thefts</w:t>
-      </w:r>
     </w:p>
     <w:p>
       <w:pPr>
@@ -14398,6 +15132,24 @@
           <w:b/>
           <w:bCs/>
         </w:rPr>
+        <w:t xml:space="preserve">Dependent variable:</w:t>
+      </w:r>
+      <w:r>
+        <w:t xml:space="preserve"> </w:t>
+      </w:r>
+      <w:r>
+        <w:t xml:space="preserve">Vehicle thefts</w:t>
+      </w:r>
+    </w:p>
+    <w:p>
+      <w:pPr>
+        <w:pStyle w:val="BodyText"/>
+      </w:pPr>
+      <w:r>
+        <w:rPr>
+          <w:b/>
+          <w:bCs/>
+        </w:rPr>
         <w:t xml:space="preserve">Notes:</w:t>
       </w:r>
       <w:r>
@@ -14406,9 +15158,15 @@
       <w:r>
         <w:t xml:space="preserve">Standard errors clustered at the state level in parentheses. Regressions control for: size of vintage by model and state, state × model fixed effects, and age dummies. LJM, NLJM stand for Lojack model and non-Lojack model, respectively. LJS and NLJS stand for Lojack and non-Lojack program states, respectively. After refers to after program implementation in the state (row 2) or in the nearest program state (rows 3 and 4). dis. pct. refers to distance percentile. Thirty-third percentile cutoff is at 320 km; sixty-sixth percentile cutoff is at 935 km.</w:t>
       </w:r>
-      <w:r>
-        <w:t xml:space="preserve"> </w:t>
-      </w:r>
+    </w:p>
+    <w:p>
+      <w:pPr>
+        <w:pStyle w:val="Compact"/>
+        <w:numPr>
+          <w:ilvl w:val="0"/>
+          <w:numId w:val="1003"/>
+        </w:numPr>
+      </w:pPr>
       <w:r>
         <w:rPr>
           <w:rStyle w:val="VerbatimChar"/>
@@ -14421,9 +15179,15 @@
       <w:r>
         <w:t xml:space="preserve">Significant at the 1 percent level.</w:t>
       </w:r>
-      <w:r>
-        <w:t xml:space="preserve"> </w:t>
-      </w:r>
+    </w:p>
+    <w:p>
+      <w:pPr>
+        <w:pStyle w:val="Compact"/>
+        <w:numPr>
+          <w:ilvl w:val="0"/>
+          <w:numId w:val="1003"/>
+        </w:numPr>
+      </w:pPr>
       <w:r>
         <w:rPr>
           <w:rStyle w:val="VerbatimChar"/>
@@ -14436,9 +15200,15 @@
       <w:r>
         <w:t xml:space="preserve">Significant at the 5 percent level.</w:t>
       </w:r>
-      <w:r>
-        <w:t xml:space="preserve"> </w:t>
-      </w:r>
+    </w:p>
+    <w:p>
+      <w:pPr>
+        <w:pStyle w:val="Compact"/>
+        <w:numPr>
+          <w:ilvl w:val="0"/>
+          <w:numId w:val="1003"/>
+        </w:numPr>
+      </w:pPr>
       <w:r>
         <w:rPr>
           <w:rStyle w:val="VerbatimChar"/>
@@ -19922,8 +20692,8 @@
         <w:t xml:space="preserve">Significant at the 10 percent level.</w:t>
       </w:r>
     </w:p>
-    <w:bookmarkEnd w:id="25"/>
-    <w:bookmarkStart w:id="34" w:name="cs-estimation"/>
+    <w:bookmarkEnd w:id="24"/>
+    <w:bookmarkStart w:id="33" w:name="cs-estimation"/>
     <w:p>
       <w:pPr>
         <w:pStyle w:val="Heading1"/>
@@ -19964,7 +20734,7 @@
         <w:t xml:space="preserve">next closest working specification</w:t>
       </w:r>
     </w:p>
-    <w:bookmarkStart w:id="26" w:name="closest-to-original-specification"/>
+    <w:bookmarkStart w:id="25" w:name="closest-to-original-specification"/>
     <w:p>
       <w:pPr>
         <w:pStyle w:val="Heading2"/>
@@ -21742,8 +22512,8 @@
         <w:t xml:space="preserve">specification that aggregates units to increase treated group sizes and allows the estimator to run.</w:t>
       </w:r>
     </w:p>
-    <w:bookmarkEnd w:id="26"/>
-    <w:bookmarkStart w:id="33" w:name="next-closest-specificaiont"/>
+    <w:bookmarkEnd w:id="25"/>
+    <w:bookmarkStart w:id="32" w:name="next-closest-specificaiont"/>
     <w:p>
       <w:pPr>
         <w:pStyle w:val="Heading2"/>
@@ -24641,7 +25411,34 @@
         <w:rPr>
           <w:rStyle w:val="FunctionTok"/>
         </w:rPr>
-        <w:t xml:space="preserve">cat</w:t>
+        <w:t xml:space="preserve">summary</w:t>
+      </w:r>
+      <w:r>
+        <w:rPr>
+          <w:rStyle w:val="NormalTok"/>
+        </w:rPr>
+        <w:t xml:space="preserve">(cs.dynamic) </w:t>
+      </w:r>
+      <w:r>
+        <w:rPr>
+          <w:rStyle w:val="SpecialCharTok"/>
+        </w:rPr>
+        <w:t xml:space="preserve">%&gt;%</w:t>
+      </w:r>
+      <w:r>
+        <w:br/>
+      </w:r>
+      <w:r>
+        <w:rPr>
+          <w:rStyle w:val="NormalTok"/>
+        </w:rPr>
+        <w:t xml:space="preserve">  </w:t>
+      </w:r>
+      <w:r>
+        <w:rPr>
+          <w:rStyle w:val="FunctionTok"/>
+        </w:rPr>
+        <w:t xml:space="preserve">kable</w:t>
       </w:r>
       <w:r>
         <w:rPr>
@@ -24651,33 +25448,45 @@
       </w:r>
       <w:r>
         <w:rPr>
-          <w:rStyle w:val="StringTok"/>
-        </w:rPr>
-        <w:t xml:space="preserve">"</w:t>
-      </w:r>
-      <w:r>
-        <w:rPr>
-          <w:rStyle w:val="SpecialCharTok"/>
-        </w:rPr>
-        <w:t xml:space="preserve">\n</w:t>
-      </w:r>
-      <w:r>
-        <w:rPr>
-          <w:rStyle w:val="StringTok"/>
-        </w:rPr>
-        <w:t xml:space="preserve">=== DYNAMIC TREATMENT EFFECTS (CS, model×state) ===</w:t>
-      </w:r>
-      <w:r>
-        <w:rPr>
-          <w:rStyle w:val="SpecialCharTok"/>
-        </w:rPr>
-        <w:t xml:space="preserve">\n</w:t>
-      </w:r>
-      <w:r>
-        <w:rPr>
-          <w:rStyle w:val="StringTok"/>
-        </w:rPr>
-        <w:t xml:space="preserve">"</w:t>
+          <w:rStyle w:val="AttributeTok"/>
+        </w:rPr>
+        <w:t xml:space="preserve">digits =</w:t>
+      </w:r>
+      <w:r>
+        <w:rPr>
+          <w:rStyle w:val="NormalTok"/>
+        </w:rPr>
+        <w:t xml:space="preserve"> </w:t>
+      </w:r>
+      <w:r>
+        <w:rPr>
+          <w:rStyle w:val="DecValTok"/>
+        </w:rPr>
+        <w:t xml:space="preserve">2</w:t>
+      </w:r>
+      <w:r>
+        <w:rPr>
+          <w:rStyle w:val="NormalTok"/>
+        </w:rPr>
+        <w:t xml:space="preserve">, </w:t>
+      </w:r>
+      <w:r>
+        <w:rPr>
+          <w:rStyle w:val="AttributeTok"/>
+        </w:rPr>
+        <w:t xml:space="preserve">caption =</w:t>
+      </w:r>
+      <w:r>
+        <w:rPr>
+          <w:rStyle w:val="NormalTok"/>
+        </w:rPr>
+        <w:t xml:space="preserve"> </w:t>
+      </w:r>
+      <w:r>
+        <w:rPr>
+          <w:rStyle w:val="StringTok"/>
+        </w:rPr>
+        <w:t xml:space="preserve">"Dynamic Treatment Effects (CS, model×state)"</w:t>
       </w:r>
       <w:r>
         <w:rPr>
@@ -24697,7 +25506,186 @@
         <w:rPr>
           <w:rStyle w:val="VerbatimChar"/>
         </w:rPr>
-        <w:t xml:space="preserve">=== DYNAMIC TREATMENT EFFECTS (CS, model×state) ===</w:t>
+        <w:t xml:space="preserve">Call:</w:t>
+      </w:r>
+      <w:r>
+        <w:br/>
+      </w:r>
+      <w:r>
+        <w:rPr>
+          <w:rStyle w:val="VerbatimChar"/>
+        </w:rPr>
+        <w:t xml:space="preserve">aggte(MP = cs.ms.results, type = "dynamic")</w:t>
+      </w:r>
+      <w:r>
+        <w:br/>
+      </w:r>
+      <w:r>
+        <w:br/>
+      </w:r>
+      <w:r>
+        <w:rPr>
+          <w:rStyle w:val="VerbatimChar"/>
+        </w:rPr>
+        <w:t xml:space="preserve">Reference: Callaway, Brantly and Pedro H.C. Sant'Anna.  "Difference-in-Differences with Multiple Time Periods." Journal of Econometrics, Vol. 225, No. 2, pp. 200-230, 2021. &lt;https://doi.org/10.1016/j.jeconom.2020.12.001&gt;, &lt;https://arxiv.org/abs/1803.09015&gt; </w:t>
+      </w:r>
+      <w:r>
+        <w:br/>
+      </w:r>
+      <w:r>
+        <w:br/>
+      </w:r>
+      <w:r>
+        <w:br/>
+      </w:r>
+      <w:r>
+        <w:rPr>
+          <w:rStyle w:val="VerbatimChar"/>
+        </w:rPr>
+        <w:t xml:space="preserve">Overall summary of ATT's based on event-study/dynamic aggregation:  </w:t>
+      </w:r>
+      <w:r>
+        <w:br/>
+      </w:r>
+      <w:r>
+        <w:rPr>
+          <w:rStyle w:val="VerbatimChar"/>
+        </w:rPr>
+        <w:t xml:space="preserve">    ATT    Std. Error     [ 95%  Conf. Int.]  </w:t>
+      </w:r>
+      <w:r>
+        <w:br/>
+      </w:r>
+      <w:r>
+        <w:rPr>
+          <w:rStyle w:val="VerbatimChar"/>
+        </w:rPr>
+        <w:t xml:space="preserve"> -0.883        0.2245     -1.323      -0.443 *</w:t>
+      </w:r>
+      <w:r>
+        <w:br/>
+      </w:r>
+      <w:r>
+        <w:br/>
+      </w:r>
+      <w:r>
+        <w:br/>
+      </w:r>
+      <w:r>
+        <w:rPr>
+          <w:rStyle w:val="VerbatimChar"/>
+        </w:rPr>
+        <w:t xml:space="preserve">Dynamic Effects:</w:t>
+      </w:r>
+      <w:r>
+        <w:br/>
+      </w:r>
+      <w:r>
+        <w:rPr>
+          <w:rStyle w:val="VerbatimChar"/>
+        </w:rPr>
+        <w:t xml:space="preserve"> Event time Estimate Std. Error [95% Simult.  Conf. Band]  </w:t>
+      </w:r>
+      <w:r>
+        <w:br/>
+      </w:r>
+      <w:r>
+        <w:rPr>
+          <w:rStyle w:val="VerbatimChar"/>
+        </w:rPr>
+        <w:t xml:space="preserve">         -2   0.5033     0.0845        0.3367      0.6700 *</w:t>
+      </w:r>
+      <w:r>
+        <w:br/>
+      </w:r>
+      <w:r>
+        <w:rPr>
+          <w:rStyle w:val="VerbatimChar"/>
+        </w:rPr>
+        <w:t xml:space="preserve">         -1   0.2448     0.2046       -0.1588      0.6483  </w:t>
+      </w:r>
+      <w:r>
+        <w:br/>
+      </w:r>
+      <w:r>
+        <w:rPr>
+          <w:rStyle w:val="VerbatimChar"/>
+        </w:rPr>
+        <w:t xml:space="preserve">          0  -0.1033     0.2279       -0.5528      0.3463  </w:t>
+      </w:r>
+      <w:r>
+        <w:br/>
+      </w:r>
+      <w:r>
+        <w:rPr>
+          <w:rStyle w:val="VerbatimChar"/>
+        </w:rPr>
+        <w:t xml:space="preserve">          1  -0.7892     0.3131       -1.4067     -0.1716 *</w:t>
+      </w:r>
+      <w:r>
+        <w:br/>
+      </w:r>
+      <w:r>
+        <w:rPr>
+          <w:rStyle w:val="VerbatimChar"/>
+        </w:rPr>
+        <w:t xml:space="preserve">          2  -1.2683     0.3808       -2.0194     -0.5171 *</w:t>
+      </w:r>
+      <w:r>
+        <w:br/>
+      </w:r>
+      <w:r>
+        <w:rPr>
+          <w:rStyle w:val="VerbatimChar"/>
+        </w:rPr>
+        <w:t xml:space="preserve">          3  -1.3714     0.0602       -1.4902     -1.2526 *</w:t>
+      </w:r>
+      <w:r>
+        <w:br/>
+      </w:r>
+      <w:r>
+        <w:rPr>
+          <w:rStyle w:val="VerbatimChar"/>
+        </w:rPr>
+        <w:t xml:space="preserve">---</w:t>
+      </w:r>
+      <w:r>
+        <w:br/>
+      </w:r>
+      <w:r>
+        <w:rPr>
+          <w:rStyle w:val="VerbatimChar"/>
+        </w:rPr>
+        <w:t xml:space="preserve">Signif. codes: `*' confidence band does not cover 0</w:t>
+      </w:r>
+      <w:r>
+        <w:br/>
+      </w:r>
+      <w:r>
+        <w:br/>
+      </w:r>
+      <w:r>
+        <w:rPr>
+          <w:rStyle w:val="VerbatimChar"/>
+        </w:rPr>
+        <w:t xml:space="preserve">Control Group:  Never Treated,  Anticipation Periods:  0</w:t>
+      </w:r>
+      <w:r>
+        <w:br/>
+      </w:r>
+      <w:r>
+        <w:rPr>
+          <w:rStyle w:val="VerbatimChar"/>
+        </w:rPr>
+        <w:t xml:space="preserve">Estimation Method:  Outcome Regression</w:t>
+      </w:r>
+    </w:p>
+    <w:p>
+      <w:pPr>
+        <w:pStyle w:val="FirstParagraph"/>
+      </w:pPr>
+      <w:r>
+        <w:t xml:space="preserve">Table: Dynamic Treatment Effects (CS, model×state)</w:t>
       </w:r>
     </w:p>
     <w:p>
@@ -24706,208 +25694,6 @@
       </w:pPr>
       <w:r>
         <w:rPr>
-          <w:rStyle w:val="FunctionTok"/>
-        </w:rPr>
-        <w:t xml:space="preserve">summary</w:t>
-      </w:r>
-      <w:r>
-        <w:rPr>
-          <w:rStyle w:val="NormalTok"/>
-        </w:rPr>
-        <w:t xml:space="preserve">(cs.dynamic)</w:t>
-      </w:r>
-    </w:p>
-    <w:p>
-      <w:pPr>
-        <w:pStyle w:val="SourceCode"/>
-      </w:pPr>
-      <w:r>
-        <w:br/>
-      </w:r>
-      <w:r>
-        <w:rPr>
-          <w:rStyle w:val="VerbatimChar"/>
-        </w:rPr>
-        <w:t xml:space="preserve">Call:</w:t>
-      </w:r>
-      <w:r>
-        <w:br/>
-      </w:r>
-      <w:r>
-        <w:rPr>
-          <w:rStyle w:val="VerbatimChar"/>
-        </w:rPr>
-        <w:t xml:space="preserve">aggte(MP = cs.ms.results, type = "dynamic")</w:t>
-      </w:r>
-      <w:r>
-        <w:br/>
-      </w:r>
-      <w:r>
-        <w:br/>
-      </w:r>
-      <w:r>
-        <w:rPr>
-          <w:rStyle w:val="VerbatimChar"/>
-        </w:rPr>
-        <w:t xml:space="preserve">Reference: Callaway, Brantly and Pedro H.C. Sant'Anna.  "Difference-in-Differences with Multiple Time Periods." Journal of Econometrics, Vol. 225, No. 2, pp. 200-230, 2021. &lt;https://doi.org/10.1016/j.jeconom.2020.12.001&gt;, &lt;https://arxiv.org/abs/1803.09015&gt; </w:t>
-      </w:r>
-      <w:r>
-        <w:br/>
-      </w:r>
-      <w:r>
-        <w:br/>
-      </w:r>
-      <w:r>
-        <w:br/>
-      </w:r>
-      <w:r>
-        <w:rPr>
-          <w:rStyle w:val="VerbatimChar"/>
-        </w:rPr>
-        <w:t xml:space="preserve">Overall summary of ATT's based on event-study/dynamic aggregation:  </w:t>
-      </w:r>
-      <w:r>
-        <w:br/>
-      </w:r>
-      <w:r>
-        <w:rPr>
-          <w:rStyle w:val="VerbatimChar"/>
-        </w:rPr>
-        <w:t xml:space="preserve">    ATT    Std. Error     [ 95%  Conf. Int.]  </w:t>
-      </w:r>
-      <w:r>
-        <w:br/>
-      </w:r>
-      <w:r>
-        <w:rPr>
-          <w:rStyle w:val="VerbatimChar"/>
-        </w:rPr>
-        <w:t xml:space="preserve"> -0.883        0.2245     -1.323      -0.443 *</w:t>
-      </w:r>
-      <w:r>
-        <w:br/>
-      </w:r>
-      <w:r>
-        <w:br/>
-      </w:r>
-      <w:r>
-        <w:br/>
-      </w:r>
-      <w:r>
-        <w:rPr>
-          <w:rStyle w:val="VerbatimChar"/>
-        </w:rPr>
-        <w:t xml:space="preserve">Dynamic Effects:</w:t>
-      </w:r>
-      <w:r>
-        <w:br/>
-      </w:r>
-      <w:r>
-        <w:rPr>
-          <w:rStyle w:val="VerbatimChar"/>
-        </w:rPr>
-        <w:t xml:space="preserve"> Event time Estimate Std. Error [95% Simult.  Conf. Band]  </w:t>
-      </w:r>
-      <w:r>
-        <w:br/>
-      </w:r>
-      <w:r>
-        <w:rPr>
-          <w:rStyle w:val="VerbatimChar"/>
-        </w:rPr>
-        <w:t xml:space="preserve">         -2   0.5033     0.0845        0.3367      0.6700 *</w:t>
-      </w:r>
-      <w:r>
-        <w:br/>
-      </w:r>
-      <w:r>
-        <w:rPr>
-          <w:rStyle w:val="VerbatimChar"/>
-        </w:rPr>
-        <w:t xml:space="preserve">         -1   0.2448     0.2046       -0.1588      0.6483  </w:t>
-      </w:r>
-      <w:r>
-        <w:br/>
-      </w:r>
-      <w:r>
-        <w:rPr>
-          <w:rStyle w:val="VerbatimChar"/>
-        </w:rPr>
-        <w:t xml:space="preserve">          0  -0.1033     0.2279       -0.5528      0.3463  </w:t>
-      </w:r>
-      <w:r>
-        <w:br/>
-      </w:r>
-      <w:r>
-        <w:rPr>
-          <w:rStyle w:val="VerbatimChar"/>
-        </w:rPr>
-        <w:t xml:space="preserve">          1  -0.7892     0.3131       -1.4067     -0.1716 *</w:t>
-      </w:r>
-      <w:r>
-        <w:br/>
-      </w:r>
-      <w:r>
-        <w:rPr>
-          <w:rStyle w:val="VerbatimChar"/>
-        </w:rPr>
-        <w:t xml:space="preserve">          2  -1.2683     0.3808       -2.0194     -0.5171 *</w:t>
-      </w:r>
-      <w:r>
-        <w:br/>
-      </w:r>
-      <w:r>
-        <w:rPr>
-          <w:rStyle w:val="VerbatimChar"/>
-        </w:rPr>
-        <w:t xml:space="preserve">          3  -1.3714     0.0602       -1.4902     -1.2526 *</w:t>
-      </w:r>
-      <w:r>
-        <w:br/>
-      </w:r>
-      <w:r>
-        <w:rPr>
-          <w:rStyle w:val="VerbatimChar"/>
-        </w:rPr>
-        <w:t xml:space="preserve">---</w:t>
-      </w:r>
-      <w:r>
-        <w:br/>
-      </w:r>
-      <w:r>
-        <w:rPr>
-          <w:rStyle w:val="VerbatimChar"/>
-        </w:rPr>
-        <w:t xml:space="preserve">Signif. codes: `*' confidence band does not cover 0</w:t>
-      </w:r>
-      <w:r>
-        <w:br/>
-      </w:r>
-      <w:r>
-        <w:br/>
-      </w:r>
-      <w:r>
-        <w:rPr>
-          <w:rStyle w:val="VerbatimChar"/>
-        </w:rPr>
-        <w:t xml:space="preserve">Control Group:  Never Treated,  Anticipation Periods:  0</w:t>
-      </w:r>
-      <w:r>
-        <w:br/>
-      </w:r>
-      <w:r>
-        <w:rPr>
-          <w:rStyle w:val="VerbatimChar"/>
-        </w:rPr>
-        <w:t xml:space="preserve">Estimation Method:  Outcome Regression</w:t>
-      </w:r>
-    </w:p>
-    <w:p>
-      <w:pPr>
-        <w:pStyle w:val="SourceCode"/>
-      </w:pPr>
-      <w:r>
-        <w:rPr>
           <w:rStyle w:val="CommentTok"/>
         </w:rPr>
         <w:t xml:space="preserve"># Event-study plot</w:t>
@@ -25545,31 +26331,12 @@
         </w:rPr>
         <w:t xml:space="preserve">  )</w:t>
       </w:r>
-    </w:p>
-    <w:p>
-      <w:pPr>
-        <w:pStyle w:val="SourceCode"/>
-      </w:pPr>
-      <w:r>
-        <w:rPr>
-          <w:rStyle w:val="VerbatimChar"/>
-        </w:rPr>
-        <w:t xml:space="preserve">Warning: Using `size` aesthetic for lines was deprecated in ggplot2 3.4.0.</w:t>
-      </w:r>
-      <w:r>
-        <w:br/>
-      </w:r>
-      <w:r>
-        <w:rPr>
-          <w:rStyle w:val="VerbatimChar"/>
-        </w:rPr>
-        <w:t xml:space="preserve">ℹ Please use `linewidth` instead.</w:t>
-      </w:r>
-    </w:p>
-    <w:p>
-      <w:pPr>
-        <w:pStyle w:val="SourceCode"/>
-      </w:pPr>
+      <w:r>
+        <w:br/>
+      </w:r>
+      <w:r>
+        <w:br/>
+      </w:r>
       <w:r>
         <w:rPr>
           <w:rStyle w:val="FunctionTok"/>
@@ -25592,18 +26359,18 @@
           <wp:inline>
             <wp:extent cx="4620126" cy="3696101"/>
             <wp:effectExtent b="0" l="0" r="0" t="0"/>
-            <wp:docPr descr="" title="" id="28" name="Picture"/>
+            <wp:docPr descr="" title="" id="27" name="Picture"/>
             <a:graphic>
               <a:graphicData uri="http://schemas.openxmlformats.org/drawingml/2006/picture">
                 <pic:pic>
                   <pic:nvPicPr>
-                    <pic:cNvPr descr="Replication-MZ_files/figure-docx/estimate2EventStudy-1.png" id="29" name="Picture"/>
+                    <pic:cNvPr descr="Replication-MZ_files/figure-docx/estimate2EventStudy-1.png" id="28" name="Picture"/>
                     <pic:cNvPicPr>
                       <a:picLocks noChangeArrowheads="1" noChangeAspect="1"/>
                     </pic:cNvPicPr>
                   </pic:nvPicPr>
                   <pic:blipFill>
-                    <a:blip r:embed="rId27"/>
+                    <a:blip r:embed="rId26"/>
                     <a:stretch>
                       <a:fillRect/>
                     </a:stretch>
@@ -25787,74 +26554,6 @@
         </w:rPr>
         <w:t xml:space="preserve">)</w:t>
       </w:r>
-      <w:r>
-        <w:br/>
-      </w:r>
-      <w:r>
-        <w:br/>
-      </w:r>
-      <w:r>
-        <w:rPr>
-          <w:rStyle w:val="FunctionTok"/>
-        </w:rPr>
-        <w:t xml:space="preserve">cat</w:t>
-      </w:r>
-      <w:r>
-        <w:rPr>
-          <w:rStyle w:val="NormalTok"/>
-        </w:rPr>
-        <w:t xml:space="preserve">(</w:t>
-      </w:r>
-      <w:r>
-        <w:rPr>
-          <w:rStyle w:val="StringTok"/>
-        </w:rPr>
-        <w:t xml:space="preserve">"</w:t>
-      </w:r>
-      <w:r>
-        <w:rPr>
-          <w:rStyle w:val="SpecialCharTok"/>
-        </w:rPr>
-        <w:t xml:space="preserve">\n</w:t>
-      </w:r>
-      <w:r>
-        <w:rPr>
-          <w:rStyle w:val="StringTok"/>
-        </w:rPr>
-        <w:t xml:space="preserve">Event study plot saved to: output/event_study_callaway_santanna_model_state.png</w:t>
-      </w:r>
-      <w:r>
-        <w:rPr>
-          <w:rStyle w:val="SpecialCharTok"/>
-        </w:rPr>
-        <w:t xml:space="preserve">\n</w:t>
-      </w:r>
-      <w:r>
-        <w:rPr>
-          <w:rStyle w:val="StringTok"/>
-        </w:rPr>
-        <w:t xml:space="preserve">"</w:t>
-      </w:r>
-      <w:r>
-        <w:rPr>
-          <w:rStyle w:val="NormalTok"/>
-        </w:rPr>
-        <w:t xml:space="preserve">)</w:t>
-      </w:r>
-    </w:p>
-    <w:p>
-      <w:pPr>
-        <w:pStyle w:val="SourceCode"/>
-      </w:pPr>
-      <w:r>
-        <w:br/>
-      </w:r>
-      <w:r>
-        <w:rPr>
-          <w:rStyle w:val="VerbatimChar"/>
-        </w:rPr>
-        <w:t xml:space="preserve">Event study plot saved to: output/event_study_callaway_santanna_model_state.png</w:t>
-      </w:r>
     </w:p>
     <w:p>
       <w:pPr>
@@ -28483,18 +29182,18 @@
           <wp:inline>
             <wp:extent cx="4620126" cy="3696101"/>
             <wp:effectExtent b="0" l="0" r="0" t="0"/>
-            <wp:docPr descr="" title="" id="31" name="Picture"/>
+            <wp:docPr descr="" title="" id="30" name="Picture"/>
             <a:graphic>
               <a:graphicData uri="http://schemas.openxmlformats.org/drawingml/2006/picture">
                 <pic:pic>
                   <pic:nvPicPr>
-                    <pic:cNvPr descr="Replication-MZ_files/figure-docx/estimate2Plot-1.png" id="32" name="Picture"/>
+                    <pic:cNvPr descr="Replication-MZ_files/figure-docx/estimate2Plot-1.png" id="31" name="Picture"/>
                     <pic:cNvPicPr>
                       <a:picLocks noChangeArrowheads="1" noChangeAspect="1"/>
                     </pic:cNvPicPr>
                   </pic:nvPicPr>
                   <pic:blipFill>
-                    <a:blip r:embed="rId30"/>
+                    <a:blip r:embed="rId29"/>
                     <a:stretch>
                       <a:fillRect/>
                     </a:stretch>
@@ -28679,8 +29378,8 @@
         <w:t xml:space="preserve">)</w:t>
       </w:r>
     </w:p>
+    <w:bookmarkEnd w:id="32"/>
     <w:bookmarkEnd w:id="33"/>
-    <w:bookmarkEnd w:id="34"/>
     <w:sectPr/>
   </w:body>
 </w:document>

</xml_diff>

<commit_message>
Rendering after major interpretation revisions
</commit_message>
<xml_diff>
--- a/Quarto-Files/Rendered/Replication-MZ/Replication-MZ.docx
+++ b/Quarto-Files/Rendered/Replication-MZ/Replication-MZ.docx
@@ -20707,6 +20707,32 @@
         <w:pStyle w:val="FirstParagraph"/>
       </w:pPr>
       <w:r>
+        <w:t xml:space="preserve">The original paper uses an interrupted time series (ITS) approach and explicitly rejects difference-in-differences (DiD) due to spatial externalities that contaminate potential control groups. Despite this fundamental incompatibility, I implement the Callaway &amp; Sant’Anna (2021) DiD estimator as an alternative identification strategy to assess whether a modern staggered DiD approach yields qualitatively similar deterrence magnitudes. This is not a validation of the paper’s identification strategy, but rather an exploration of whether the deterrence effect is robust to a fundamentally different set of assumptions: specifically, replacing within-unit comparisons with flexible state-specific trends (ITS) with cross-unit comparisons under parallel trends (DiD). Importantly, the CS estimator cannot evaluate the paper’s spillover findings, as it codes units experiencing spillover effects (Lojack models in non-Lojack states) as</w:t>
+      </w:r>
+      <w:r>
+        <w:t xml:space="preserve"> </w:t>
+      </w:r>
+      <w:r>
+        <w:t xml:space="preserve">“</w:t>
+      </w:r>
+      <w:r>
+        <w:t xml:space="preserve">never-treated</w:t>
+      </w:r>
+      <w:r>
+        <w:t xml:space="preserve">”</w:t>
+      </w:r>
+      <w:r>
+        <w:t xml:space="preserve"> </w:t>
+      </w:r>
+      <w:r>
+        <w:t xml:space="preserve">controls, whereas the paper finds these units experience a 52% increase in thefts.</w:t>
+      </w:r>
+    </w:p>
+    <w:p>
+      <w:pPr>
+        <w:pStyle w:val="BodyText"/>
+      </w:pPr>
+      <w:r>
         <w:t xml:space="preserve">I implement two specifications of the CS estimator:</w:t>
       </w:r>
     </w:p>
@@ -22509,7 +22535,7 @@
         <w:t xml:space="preserve"> </w:t>
       </w:r>
       <w:r>
-        <w:t xml:space="preserve">specification that aggregates units to increase treated group sizes and allows the estimator to run.</w:t>
+        <w:t xml:space="preserve">specification that aggregates units to increase treated group sizes and allows the estimator to run. This implementation failure is not merely a computational issue—it reflects the paper’s core concern that the data structure (with spatial externalities and small treated cohorts) is ill-suited for standard DiD methods that rely on cross-unit comparisons.</w:t>
       </w:r>
     </w:p>
     <w:bookmarkEnd w:id="25"/>
@@ -22557,7 +22583,25 @@
         <w:t xml:space="preserve"> </w:t>
       </w:r>
       <w:r>
-        <w:t xml:space="preserve">cell. For each combination of model group, state, and year of theft, I aggregate thefts and sales, and I carry forward the Lojack state and model indicators. I then define a panel where the unit is a model–state pair, time is the theft year, and the treatment cohort is determined by when a Lojack model first appears in a Lojack state: Jalisco in 2001, and Morelos, Mexico State, and the Federal District in 2002. All other model–state units are coded as never treated.</w:t>
+        <w:t xml:space="preserve">cell. For each combination of model group, state, and year of theft, I aggregate thefts and sales, and I carry forward the Lojack state and model indicators. I then define a panel where the unit is a model–state pair, time is the theft year, and the treatment cohort is determined by when a Lojack model first appears in a Lojack state: Jalisco in 2001, and Morelos, Mexico State, and the Federal District in 2002. All other model–state units are coded as never treated. This</w:t>
+      </w:r>
+      <w:r>
+        <w:t xml:space="preserve"> </w:t>
+      </w:r>
+      <w:r>
+        <w:t xml:space="preserve">“</w:t>
+      </w:r>
+      <w:r>
+        <w:t xml:space="preserve">never-treated</w:t>
+      </w:r>
+      <w:r>
+        <w:t xml:space="preserve">”</w:t>
+      </w:r>
+      <w:r>
+        <w:t xml:space="preserve"> </w:t>
+      </w:r>
+      <w:r>
+        <w:t xml:space="preserve">group includes both (1) non-Lojack models in all states and (2) Lojack models in non-Lojack states. Critically, group (2) is contaminated by spillover effects: the paper’s Table 2, column 3 shows these units experience a 52% increase in thefts (NLJS_LJM_After = +0.42***). Using contaminated units as controls violates the standard DiD assumption that control units are unaffected by treatment, meaning the CS estimate captures a combination of the direct deterrence effect and differential dynamics between treated and contaminated control units.</w:t>
       </w:r>
     </w:p>
     <w:p>
@@ -23924,7 +23968,7 @@
         <w:pStyle w:val="BodyText"/>
       </w:pPr>
       <w:r>
-        <w:t xml:space="preserve">The cohort summary shows that this aggregation substantially increases the effective size of the treated groups compared to the id-level specification. Cohort 2001 (treated in 2001) now contains 9 model–state units and 52 observations, while cohort 2002 contains 25 units and 145 observations; the never‑treated group remains large with 1,371 units across 31 states. This is still very close to the original design—treatment remains defined at the Lojack model in Lojack states—but the larger treated cohorts make the Callaway–Sant’Anna estimator numerically stable and allow for meaningful group‑time and aggregated treatment effect estimates. In the next step, I apply the CS estimator to this model–state panel and compare the resulting ATT to the original TWFE estimates.</w:t>
+        <w:t xml:space="preserve">The cohort summary shows that this aggregation substantially increases the effective size of the treated groups compared to the id-level specification. Cohort 2001 (treated in 2001) now contains 9 model–state units and 52 observations, while cohort 2002 contains 25 units and 145 observations; the never‑treated group remains large with 1,371 units across 31 states. This is still very close to the original design—treatment remains defined at the Lojack model in Lojack states—but the larger treated cohorts make the Callaway–Sant’Anna estimator numerically more stable and allow for group‑time and aggregated treatment effect estimates. In the next step, I apply the CS estimator to this model–state panel and compare the resulting ATT to the original estimates.</w:t>
       </w:r>
     </w:p>
     <w:p>
@@ -24618,7 +24662,25 @@
         <w:pStyle w:val="FirstParagraph"/>
       </w:pPr>
       <w:r>
-        <w:t xml:space="preserve">The group–time results show that, for the 2001 cohort, treatment effects become strongly negative after Lojack introduction, with especially large deterrence effects in later years (e.g. 2003–2004). For the 2002 cohort, point estimates are also negative in post-treatment years but are less precisely estimated, with wide confidence bands. Importantly, several pre-treatment ATT(g,t) are clearly positive and statistically different from zero, and the built-in pre-test rejects the null of parallel trends (p ≈ 0.015). This suggests that, at the model–state level, treated units were already evolving differently from never-treated units before Lojack was introduced, which weakens the credibility of the strict parallel trends assumption.</w:t>
+        <w:t xml:space="preserve">The group–time results show that, for the 2001 cohort, treatment effects become strongly negative after Lojack introduction, with especially large effects in later years (e.g., 2003–2004). For the 2002 cohort, point estimates are also negative in post-treatment years but are less precisely estimated, with wide confidence bands. Importantly, several pre-treatment ATT(g,t) are clearly positive and statistically different from zero, and the built-in pre-test rejects the null of parallel trends (p ≈ 0.015). This suggests that treated units were already on different trajectories than the</w:t>
+      </w:r>
+      <w:r>
+        <w:t xml:space="preserve"> </w:t>
+      </w:r>
+      <w:r>
+        <w:t xml:space="preserve">“</w:t>
+      </w:r>
+      <w:r>
+        <w:t xml:space="preserve">never-treated</w:t>
+      </w:r>
+      <w:r>
+        <w:t xml:space="preserve">”</w:t>
+      </w:r>
+      <w:r>
+        <w:t xml:space="preserve"> </w:t>
+      </w:r>
+      <w:r>
+        <w:t xml:space="preserve">comparison group before Lojack was introduced. This pre-trend violation empirically validates the paper’s methodological concern: using cross-unit (especially cross-model) comparisons is inappropriate in this setting, which is precisely why the paper adopted an interrupted time series approach with unit-specific trends instead of DiD.</w:t>
       </w:r>
     </w:p>
     <w:p>
@@ -25305,25 +25367,7 @@
         <w:pStyle w:val="FirstParagraph"/>
       </w:pPr>
       <w:r>
-        <w:t xml:space="preserve">Next, I aggregate the group–time ATTs to a single</w:t>
-      </w:r>
-      <w:r>
-        <w:t xml:space="preserve"> </w:t>
-      </w:r>
-      <w:r>
-        <w:t xml:space="preserve">“</w:t>
-      </w:r>
-      <w:r>
-        <w:t xml:space="preserve">simple</w:t>
-      </w:r>
-      <w:r>
-        <w:t xml:space="preserve">”</w:t>
-      </w:r>
-      <w:r>
-        <w:t xml:space="preserve"> </w:t>
-      </w:r>
-      <w:r>
-        <w:t xml:space="preserve">overall ATT and compare it to the original TWFE coefficient on Lojack. The TWFE specification from Table 2, column 3 yields a coefficient of about −0.66, implying roughly a 48.5 percent reduction in thefts. The CS estimator delivers an overall ATT of about −0.77, corresponding to a 53.8 percent reduction. The point estimates are very similar in magnitude, and given the relatively large standard error on the CS estimate (≈ 0.29), the difference between −0.66 and −0.77 is not statistically significant.</w:t>
+        <w:t xml:space="preserve">Next, I aggregate the group–time ATTs to a single overall ATT and compare it to the original ITS coefficient. The ITS specification from Table 2, column 3 yields a coefficient of about −0.66 (SE = 0.018), implying roughly a 48.5% reduction in thefts. The CS estimator delivers an overall ATT of about −0.77 (SE = 0.29), corresponding to a 53.8% reduction. The point estimates are similar in magnitude, and given the large standard error on the CS estimate, the difference is not statistically significant.</w:t>
       </w:r>
     </w:p>
     <w:p>
@@ -25331,7 +25375,7 @@
         <w:pStyle w:val="BodyText"/>
       </w:pPr>
       <w:r>
-        <w:t xml:space="preserve">Taken together, these results indicate that, for this application, the TWFE estimator and the CS estimator agree closely on the average deterrence effect of Lojack, suggesting that the classic TWFE weighting issues do not generate large bias in the main coefficient. However, the CS event-time estimates and the formal pre-trend test highlight non-flat pre-treatment dynamics, which cautions against interpreting the estimated ATT as arising from perfectly parallel trends between treated and never-treated units.</w:t>
+        <w:t xml:space="preserve">However, this similarity should not be interpreted as validation of either approach. The two estimators rely on fundamentally different identification assumptions and use different sources of variation. ITS uses within-unit variation over time (comparing each unit to its own pre-treatment trajectory, flexibly adjusted for state-specific quadratic trends), while CS uses cross-unit variation (comparing treated Lojack models to never-treated units, which include both non-Lojack models and Lojack models in non-Lojack states experiencing spillover effects). The CS estimate may be close to the ITS estimate by coincidence, or because the contamination from spillovers and differential model-specific trends happens to roughly cancel out. The key finding is that CS reveals significant pre-trends, confirming that the parallel trends assumption required for DiD does not hold, which supports the paper’s decision to use ITS instead.</w:t>
       </w:r>
     </w:p>
     <w:p>
@@ -26568,7 +26612,7 @@
         <w:pStyle w:val="BodyText"/>
       </w:pPr>
       <w:r>
-        <w:t xml:space="preserve">The event‑time pattern is, however, not fully consistent with strict parallel trends. At event time −2 (two years before Lojack introduction), the estimated ATT is about +0.50 and clearly positive and significant, indicating that treated model–state units were already experiencing higher growth in thefts relative to never‑treated units prior to treatment. At event time −1, the pre‑treatment estimate is positive but imprecise and includes zero. From event time 0 onward, the effects turn negative and become increasingly large in absolute value: around −0.79 one year after treatment, about −1.27 two years after, and −1.37 three years after introduction, all precisely estimated.</w:t>
+        <w:t xml:space="preserve">The event‑time pattern is, however, not consistent with strict parallel trends. At event time −2 (two years before Lojack introduction), the estimated ATT is about +0.50 and clearly positive and significant, indicating that treated model–state units were already experiencing higher growth in thefts relative to never‑treated units prior to treatment. At event time −1, the pre‑treatment estimate is positive but imprecise and includes zero. From event time 0 onward, the effects turn negative and become increasingly large in absolute value: around −0.79 one year after treatment, about −1.27 two years after, and −1.37 three years after introduction. Substantively, this pattern is consistent with a strong and growing deterrence effect of Lojack over time, but the positive pre-trend at event −2 empirically demonstrates why the paper rejected DiD. The pre-trend could reflect: (1) differential trends between Lojack and non-Lojack model types, (2) anticipation effects, or (3) pre-existing differences in theft dynamics between states that later adopted Lojack and those that did not. Regardless of the source, it violates the parallel trends assumption and suggests that cross-unit comparisons do not provide a valid counterfactual in this setting.</w:t>
       </w:r>
     </w:p>
     <w:p>
@@ -28029,7 +28073,7 @@
         <w:pStyle w:val="BodyText"/>
       </w:pPr>
       <w:r>
-        <w:t xml:space="preserve">The comparison table summarizes the original TWFE estimate and the Callaway–Sant’Anna (CS) estimate from the model–state specification. The TWFE regression (negative binomial at the model–state–vintage level) yields a coefficient of about −0.663 with a very small standard error (0.018), implying an average theft reduction of roughly 48.5 percent for Lojack‑equipped vehicles. The CS estimator, applied to the aggregated model–state panel with log thefts as the outcome, produces an overall ATT of about −0.772 with a larger standard error (0.285), corresponding to an estimated reduction of roughly 53.8 percent.</w:t>
+        <w:t xml:space="preserve">The comparison table summarizes estimates from two fundamentally different identification strategies: the paper’s interrupted time series (ITS) approach and the alternative Callaway–Sant’Anna (CS) DiD approach. The ITS regression yields a coefficient of about −0.663 (SE = 0.018), implying a 48.5% reduction in thefts. The CS estimator produces an overall ATT of about −0.772 (SE = 0.285), corresponding to a 53.8% reduction.</w:t>
       </w:r>
     </w:p>
     <w:p>
@@ -28037,7 +28081,61 @@
         <w:pStyle w:val="BodyText"/>
       </w:pPr>
       <w:r>
-        <w:t xml:space="preserve">Substantively, both methods point to a large and economically meaningful deterrence effect of Lojack, and their point estimates are quite close in magnitude. The CS estimate is somewhat more negative, suggesting a slightly stronger average effect once forbidden comparisons are removed and only valid 2×2 DiD comparisons are used, but the difference (about 0.11 in log points) is small relative to its standard error. This pattern is consistent with the recent DiD literature: TWFE can, in principle, be biased by heterogeneous treatment effects and negative weights, but in this application the TWFE coefficient appears to lie very close to the more robust CS estimate. The main value added by CS here is not a radically different average effect, but rather a clearer decomposition of dynamics and pre‑trends.</w:t>
+        <w:t xml:space="preserve">While both point estimates suggest economically large deterrence effects and are statistically indistinguishable from each other, they should not be interpreted as mutually validating. They answer different causal questions under different assumptions:</w:t>
+      </w:r>
+    </w:p>
+    <w:p>
+      <w:pPr>
+        <w:numPr>
+          <w:ilvl w:val="0"/>
+          <w:numId w:val="1007"/>
+        </w:numPr>
+      </w:pPr>
+      <w:r>
+        <w:t xml:space="preserve">ITS asks:</w:t>
+      </w:r>
+      <w:r>
+        <w:t xml:space="preserve"> </w:t>
+      </w:r>
+      <w:r>
+        <w:t xml:space="preserve">“</w:t>
+      </w:r>
+      <w:r>
+        <w:t xml:space="preserve">What is the change in theft risk for Lojack-equipped vehicles after program introduction, relative to their own pre-treatment trajectory (adjusted for state-specific quadratic trends)?</w:t>
+      </w:r>
+      <w:r>
+        <w:t xml:space="preserve">”</w:t>
+      </w:r>
+    </w:p>
+    <w:p>
+      <w:pPr>
+        <w:numPr>
+          <w:ilvl w:val="0"/>
+          <w:numId w:val="1007"/>
+        </w:numPr>
+      </w:pPr>
+      <w:r>
+        <w:t xml:space="preserve">CS asks:</w:t>
+      </w:r>
+      <w:r>
+        <w:t xml:space="preserve"> </w:t>
+      </w:r>
+      <w:r>
+        <w:t xml:space="preserve">“</w:t>
+      </w:r>
+      <w:r>
+        <w:t xml:space="preserve">What is the difference in theft risk for Lojack-equipped vehicles in Lojack states versus never-treated comparison units (including both non-Lojack models and spillover-affected Lojack models in non-Lojack states), assuming parallel trends?</w:t>
+      </w:r>
+      <w:r>
+        <w:t xml:space="preserve">”</w:t>
+      </w:r>
+    </w:p>
+    <w:p>
+      <w:pPr>
+        <w:pStyle w:val="FirstParagraph"/>
+      </w:pPr>
+      <w:r>
+        <w:t xml:space="preserve">The fact that CS yields a similar magnitude despite violated pre-trends and contaminated controls suggests either: (1) the deterrence effect is large enough to dominate these biases, or (2) the biases happen to offset. The main value of the CS exercise is not to validate the ITS estimate, but to demonstrate empirically why DiD was inappropriate in this setting — as the paper argued on conceptual grounds.</w:t>
       </w:r>
     </w:p>
     <w:p>
@@ -29376,6 +29474,14 @@
           <w:rStyle w:val="NormalTok"/>
         </w:rPr>
         <w:t xml:space="preserve">)</w:t>
+      </w:r>
+    </w:p>
+    <w:p>
+      <w:pPr>
+        <w:pStyle w:val="FirstParagraph"/>
+      </w:pPr>
+      <w:r>
+        <w:t xml:space="preserve">The coefficient comparison plot visualizes the point estimates and 95% confidence intervals for both approaches. The two confidence intervals overlap substantially, indicating that the difference is not statistically significant. However, the much wider confidence interval for CS (spanning roughly −1.3 to −0.2) versus ITS (spanning roughly −0.70 to −0.63) reflects both the smaller effective sample in the aggregated CS specification and the additional uncertainty from relying on cross-unit comparisons rather than within-unit variation. Visually, this reinforces the finding that both approaches point to large negative effects, but CS cannot be interpreted as cleanly validating the ITS strategy given the violated parallel trends assumption.</w:t>
       </w:r>
     </w:p>
     <w:bookmarkEnd w:id="32"/>
@@ -29720,6 +29826,9 @@
     <w:abstractNumId w:val="991"/>
   </w:num>
   <w:num w:numId="1006">
+    <w:abstractNumId w:val="991"/>
+  </w:num>
+  <w:num w:numId="1007">
     <w:abstractNumId w:val="991"/>
   </w:num>
 </w:numbering>

</xml_diff>